<commit_message>
Added basic Use Case.
</commit_message>
<xml_diff>
--- a/docs/Requirements Analysis Document.docx
+++ b/docs/Requirements Analysis Document.docx
@@ -738,43 +738,35 @@
                                       <w:rPr>
                                         <w:rStyle w:val="Heading3Char"/>
                                       </w:rPr>
-                                      <w:t xml:space="preserve">Submitted To: </w:t>
-                                    </w:r>
-                                    <w:r>
-                                      <w:rPr>
-                                        <w:rStyle w:val="Heading3Char"/>
-                                      </w:rPr>
-                                      <w:br/>
-                                      <w:t xml:space="preserve">Dr. Christine </w:t>
+                                      <w:t xml:space="preserve">Submitted To: Dr. Christine Laurendeau3004 Object-Oriented Software </w:t>
                                     </w:r>
                                     <w:proofErr w:type="spellStart"/>
                                     <w:r>
                                       <w:rPr>
                                         <w:rStyle w:val="Heading3Char"/>
                                       </w:rPr>
-                                      <w:t>Laurendeau</w:t>
+                                      <w:t>EngineeringSchool</w:t>
                                     </w:r>
                                     <w:proofErr w:type="spellEnd"/>
                                     <w:r>
                                       <w:rPr>
                                         <w:rStyle w:val="Heading3Char"/>
                                       </w:rPr>
-                                      <w:br/>
-                                      <w:t>3004 Object-Oriented Software Engineering</w:t>
+                                      <w:t xml:space="preserve"> of Computer </w:t>
                                     </w:r>
+                                    <w:proofErr w:type="spellStart"/>
                                     <w:r>
                                       <w:rPr>
                                         <w:rStyle w:val="Heading3Char"/>
                                       </w:rPr>
-                                      <w:br/>
-                                      <w:t>School of Computer Science</w:t>
+                                      <w:t>ScienceCarleton</w:t>
                                     </w:r>
+                                    <w:proofErr w:type="spellEnd"/>
                                     <w:r>
                                       <w:rPr>
                                         <w:rStyle w:val="Heading3Char"/>
                                       </w:rPr>
-                                      <w:br/>
-                                      <w:t>Carleton University</w:t>
+                                      <w:t xml:space="preserve"> University</w:t>
                                     </w:r>
                                   </w:p>
                                 </w:sdtContent>
@@ -796,7 +788,7 @@
               </mc:Choice>
               <mc:Fallback>
                 <w:pict>
-                  <v:shape id="Text Box 3" o:spid="_x0000_s1034" type="#_x0000_t202" style="position:absolute;margin-left:-26.95pt;margin-top:399.95pt;width:423pt;height:135pt;z-index:251665408;visibility:visible;mso-wrap-style:square;mso-wrap-distance-left:9pt;mso-wrap-distance-top:0;mso-wrap-distance-right:9pt;mso-wrap-distance-bottom:0;mso-position-horizontal:absolute;mso-position-horizontal-relative:text;mso-position-vertical:absolute;mso-position-vertical-relative:text;v-text-anchor:top" o:gfxdata="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" filled="f" stroked="f">
+                  <v:shape id="Text Box 3" o:spid="_x0000_s1034" type="#_x0000_t202" style="position:absolute;margin-left:-26.95pt;margin-top:399.95pt;width:423pt;height:135pt;z-index:251665408;visibility:visible;mso-wrap-style:square;mso-wrap-distance-left:9pt;mso-wrap-distance-top:0;mso-wrap-distance-right:9pt;mso-wrap-distance-bottom:0;mso-position-horizontal:absolute;mso-position-horizontal-relative:text;mso-position-vertical:absolute;mso-position-vertical-relative:text;v-text-anchor:top" o:gfxdata="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" filled="f" stroked="f">
                     <v:textbox>
                       <w:txbxContent>
                         <w:sdt>
@@ -821,43 +813,35 @@
                                 <w:rPr>
                                   <w:rStyle w:val="Heading3Char"/>
                                 </w:rPr>
-                                <w:t xml:space="preserve">Submitted To: </w:t>
-                              </w:r>
-                              <w:r>
-                                <w:rPr>
-                                  <w:rStyle w:val="Heading3Char"/>
-                                </w:rPr>
-                                <w:br/>
-                                <w:t xml:space="preserve">Dr. Christine </w:t>
+                                <w:t xml:space="preserve">Submitted To: Dr. Christine Laurendeau3004 Object-Oriented Software </w:t>
                               </w:r>
                               <w:proofErr w:type="spellStart"/>
                               <w:r>
                                 <w:rPr>
                                   <w:rStyle w:val="Heading3Char"/>
                                 </w:rPr>
-                                <w:t>Laurendeau</w:t>
+                                <w:t>EngineeringSchool</w:t>
                               </w:r>
                               <w:proofErr w:type="spellEnd"/>
                               <w:r>
                                 <w:rPr>
                                   <w:rStyle w:val="Heading3Char"/>
                                 </w:rPr>
-                                <w:br/>
-                                <w:t>3004 Object-Oriented Software Engineering</w:t>
+                                <w:t xml:space="preserve"> of Computer </w:t>
                               </w:r>
+                              <w:proofErr w:type="spellStart"/>
                               <w:r>
                                 <w:rPr>
                                   <w:rStyle w:val="Heading3Char"/>
                                 </w:rPr>
-                                <w:br/>
-                                <w:t>School of Computer Science</w:t>
+                                <w:t>ScienceCarleton</w:t>
                               </w:r>
+                              <w:proofErr w:type="spellEnd"/>
                               <w:r>
                                 <w:rPr>
                                   <w:rStyle w:val="Heading3Char"/>
                                 </w:rPr>
-                                <w:br/>
-                                <w:t>Carleton University</w:t>
+                                <w:t xml:space="preserve"> University</w:t>
                               </w:r>
                             </w:p>
                           </w:sdtContent>
@@ -1310,7 +1294,7 @@
               </mc:Choice>
               <mc:Fallback>
                 <w:pict>
-                  <v:rect id="Rectangle 2" o:spid="_x0000_s1036" style="position:absolute;margin-left:33.85pt;margin-top:702pt;width:540pt;height:45.75pt;z-index:251660288;visibility:visible;mso-wrap-style:square;mso-width-percent:0;mso-height-percent:0;mso-wrap-distance-left:9pt;mso-wrap-distance-top:0;mso-wrap-distance-right:9pt;mso-wrap-distance-bottom:0;mso-position-horizontal:absolute;mso-position-horizontal-relative:page;mso-position-vertical:absolute;mso-position-vertical-relative:page;mso-width-percent:0;mso-height-percent:0;mso-width-relative:page;mso-height-relative:page;v-text-anchor:top" o:gfxdata="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" filled="f" stroked="f">
+                  <v:rect id="Rectangle 2" o:spid="_x0000_s1036" style="position:absolute;margin-left:33.85pt;margin-top:702pt;width:540pt;height:45.75pt;z-index:251660288;visibility:visible;mso-wrap-style:square;mso-width-percent:0;mso-height-percent:0;mso-wrap-distance-left:9pt;mso-wrap-distance-top:0;mso-wrap-distance-right:9pt;mso-wrap-distance-bottom:0;mso-position-horizontal:absolute;mso-position-horizontal-relative:page;mso-position-vertical:absolute;mso-position-vertical-relative:page;mso-width-percent:0;mso-height-percent:0;mso-width-relative:page;mso-height-relative:page;v-text-anchor:top" o:gfxdata="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" filled="f" stroked="f">
                     <v:textbox>
                       <w:txbxContent>
                         <w:p>
@@ -1492,6 +1476,14 @@
     </w:sdt>
     <w:sdt>
       <w:sdtPr>
+        <w:rPr>
+          <w:rFonts w:asciiTheme="minorHAnsi" w:eastAsiaTheme="minorEastAsia" w:hAnsiTheme="minorHAnsi" w:cstheme="minorBidi"/>
+          <w:b w:val="0"/>
+          <w:bCs w:val="0"/>
+          <w:color w:val="auto"/>
+          <w:sz w:val="22"/>
+          <w:szCs w:val="24"/>
+        </w:rPr>
         <w:id w:val="-1672786477"/>
         <w:docPartObj>
           <w:docPartGallery w:val="Table of Contents"/>
@@ -1500,11 +1492,7 @@
       </w:sdtPr>
       <w:sdtEndPr>
         <w:rPr>
-          <w:rFonts w:asciiTheme="minorHAnsi" w:eastAsiaTheme="minorEastAsia" w:hAnsiTheme="minorHAnsi" w:cstheme="minorBidi"/>
           <w:noProof/>
-          <w:color w:val="auto"/>
-          <w:sz w:val="22"/>
-          <w:szCs w:val="24"/>
         </w:rPr>
       </w:sdtEndPr>
       <w:sdtContent>
@@ -5184,44 +5172,41 @@
         <w:pStyle w:val="ListParagraph"/>
       </w:pPr>
     </w:p>
-    <w:p>
-      <w:bookmarkStart w:id="17" w:name="_GoBack"/>
-      <w:bookmarkEnd w:id="17"/>
-    </w:p>
+    <w:p/>
     <w:p/>
     <w:p/>
     <w:p>
       <w:pPr>
         <w:pStyle w:val="Heading1"/>
       </w:pPr>
-      <w:bookmarkStart w:id="18" w:name="_Toc241055614"/>
-      <w:bookmarkStart w:id="19" w:name="_Toc241568128"/>
-      <w:bookmarkStart w:id="20" w:name="_Ref241571436"/>
-      <w:bookmarkStart w:id="21" w:name="_Ref241571439"/>
+      <w:bookmarkStart w:id="17" w:name="_Toc241055614"/>
+      <w:bookmarkStart w:id="18" w:name="_Toc241568128"/>
+      <w:bookmarkStart w:id="19" w:name="_Ref241571436"/>
+      <w:bookmarkStart w:id="20" w:name="_Ref241571439"/>
       <w:r>
         <w:t>Purposed System</w:t>
       </w:r>
+      <w:bookmarkEnd w:id="17"/>
       <w:bookmarkEnd w:id="18"/>
       <w:bookmarkEnd w:id="19"/>
       <w:bookmarkEnd w:id="20"/>
-      <w:bookmarkEnd w:id="21"/>
     </w:p>
     <w:p/>
     <w:p>
       <w:pPr>
         <w:pStyle w:val="Heading2"/>
       </w:pPr>
-      <w:bookmarkStart w:id="22" w:name="_Toc241055615"/>
-      <w:bookmarkStart w:id="23" w:name="_Toc241568129"/>
-      <w:bookmarkStart w:id="24" w:name="_Ref241571455"/>
-      <w:bookmarkStart w:id="25" w:name="_Ref241571458"/>
+      <w:bookmarkStart w:id="21" w:name="_Toc241055615"/>
+      <w:bookmarkStart w:id="22" w:name="_Toc241568129"/>
+      <w:bookmarkStart w:id="23" w:name="_Ref241571455"/>
+      <w:bookmarkStart w:id="24" w:name="_Ref241571458"/>
       <w:r>
         <w:t>System Overview</w:t>
       </w:r>
+      <w:bookmarkEnd w:id="21"/>
       <w:bookmarkEnd w:id="22"/>
       <w:bookmarkEnd w:id="23"/>
       <w:bookmarkEnd w:id="24"/>
-      <w:bookmarkEnd w:id="25"/>
     </w:p>
     <w:p>
       <w:pPr>
@@ -5232,17 +5217,17 @@
       <w:pPr>
         <w:pStyle w:val="Heading2"/>
       </w:pPr>
-      <w:bookmarkStart w:id="26" w:name="_Toc241055616"/>
-      <w:bookmarkStart w:id="27" w:name="_Toc241568130"/>
-      <w:bookmarkStart w:id="28" w:name="_Ref241571469"/>
-      <w:bookmarkStart w:id="29" w:name="_Ref241571501"/>
+      <w:bookmarkStart w:id="25" w:name="_Toc241055616"/>
+      <w:bookmarkStart w:id="26" w:name="_Toc241568130"/>
+      <w:bookmarkStart w:id="27" w:name="_Ref241571469"/>
+      <w:bookmarkStart w:id="28" w:name="_Ref241571501"/>
       <w:r>
         <w:t>Functional Requirements</w:t>
       </w:r>
+      <w:bookmarkEnd w:id="25"/>
       <w:bookmarkEnd w:id="26"/>
       <w:bookmarkEnd w:id="27"/>
       <w:bookmarkEnd w:id="28"/>
-      <w:bookmarkEnd w:id="29"/>
     </w:p>
     <w:p/>
     <w:p>
@@ -5348,8 +5333,8 @@
         <w:pStyle w:val="Caption"/>
         <w:keepNext/>
       </w:pPr>
+      <w:bookmarkStart w:id="29" w:name="_Ref241567018"/>
       <w:bookmarkStart w:id="30" w:name="_Toc241555220"/>
-      <w:bookmarkStart w:id="31" w:name="_Ref241567018"/>
       <w:r>
         <w:t xml:space="preserve">Table </w:t>
       </w:r>
@@ -5361,7 +5346,7 @@
           <w:t>1</w:t>
         </w:r>
       </w:fldSimple>
-      <w:bookmarkEnd w:id="31"/>
+      <w:bookmarkEnd w:id="29"/>
       <w:r>
         <w:t xml:space="preserve"> - Functional Requirements</w:t>
       </w:r>
@@ -6955,17 +6940,17 @@
       <w:pPr>
         <w:pStyle w:val="Heading2"/>
       </w:pPr>
-      <w:bookmarkStart w:id="32" w:name="_Toc241055617"/>
-      <w:bookmarkStart w:id="33" w:name="_Toc241568131"/>
-      <w:bookmarkStart w:id="34" w:name="_Ref241571512"/>
-      <w:bookmarkStart w:id="35" w:name="_Ref241571516"/>
+      <w:bookmarkStart w:id="31" w:name="_Toc241055617"/>
+      <w:bookmarkStart w:id="32" w:name="_Toc241568131"/>
+      <w:bookmarkStart w:id="33" w:name="_Ref241571512"/>
+      <w:bookmarkStart w:id="34" w:name="_Ref241571516"/>
       <w:r>
         <w:t>Non-Functional Requirements</w:t>
       </w:r>
+      <w:bookmarkEnd w:id="31"/>
       <w:bookmarkEnd w:id="32"/>
       <w:bookmarkEnd w:id="33"/>
       <w:bookmarkEnd w:id="34"/>
-      <w:bookmarkEnd w:id="35"/>
     </w:p>
     <w:p>
       <w:pPr>
@@ -7053,8 +7038,8 @@
         <w:keepNext/>
         <w:spacing w:after="0"/>
       </w:pPr>
+      <w:bookmarkStart w:id="35" w:name="_Ref241567799"/>
       <w:bookmarkStart w:id="36" w:name="_Toc241555221"/>
-      <w:bookmarkStart w:id="37" w:name="_Ref241567799"/>
       <w:r>
         <w:t xml:space="preserve">Table </w:t>
       </w:r>
@@ -7066,7 +7051,7 @@
           <w:t>2</w:t>
         </w:r>
       </w:fldSimple>
-      <w:bookmarkEnd w:id="37"/>
+      <w:bookmarkEnd w:id="35"/>
       <w:r>
         <w:t xml:space="preserve"> - Non-Functional Requirements</w:t>
       </w:r>
@@ -9308,47 +9293,47 @@
       <w:pPr>
         <w:pStyle w:val="Heading1"/>
       </w:pPr>
-      <w:bookmarkStart w:id="38" w:name="_Toc241055618"/>
-      <w:bookmarkStart w:id="39" w:name="_Toc241568132"/>
-      <w:bookmarkStart w:id="40" w:name="_Ref241571722"/>
-      <w:bookmarkStart w:id="41" w:name="_Ref241571725"/>
+      <w:bookmarkStart w:id="37" w:name="_Toc241055618"/>
+      <w:bookmarkStart w:id="38" w:name="_Toc241568132"/>
+      <w:bookmarkStart w:id="39" w:name="_Ref241571722"/>
+      <w:bookmarkStart w:id="40" w:name="_Ref241571725"/>
       <w:r>
         <w:t>System Models</w:t>
       </w:r>
+      <w:bookmarkEnd w:id="37"/>
       <w:bookmarkEnd w:id="38"/>
       <w:bookmarkEnd w:id="39"/>
       <w:bookmarkEnd w:id="40"/>
-      <w:bookmarkEnd w:id="41"/>
     </w:p>
     <w:p/>
     <w:p>
       <w:pPr>
         <w:pStyle w:val="Heading2"/>
       </w:pPr>
-      <w:bookmarkStart w:id="42" w:name="_Toc241055619"/>
-      <w:bookmarkStart w:id="43" w:name="_Toc241568133"/>
-      <w:bookmarkStart w:id="44" w:name="_Ref241572243"/>
-      <w:bookmarkStart w:id="45" w:name="_Ref241572247"/>
+      <w:bookmarkStart w:id="41" w:name="_Toc241055619"/>
+      <w:bookmarkStart w:id="42" w:name="_Toc241568133"/>
+      <w:bookmarkStart w:id="43" w:name="_Ref241572243"/>
+      <w:bookmarkStart w:id="44" w:name="_Ref241572247"/>
       <w:r>
         <w:t>Use Case Models</w:t>
       </w:r>
+      <w:bookmarkEnd w:id="41"/>
       <w:bookmarkEnd w:id="42"/>
       <w:bookmarkEnd w:id="43"/>
       <w:bookmarkEnd w:id="44"/>
-      <w:bookmarkEnd w:id="45"/>
     </w:p>
     <w:p/>
     <w:p>
       <w:pPr>
         <w:pStyle w:val="Heading3"/>
       </w:pPr>
-      <w:bookmarkStart w:id="46" w:name="_Toc241055620"/>
-      <w:bookmarkStart w:id="47" w:name="_Toc241568134"/>
+      <w:bookmarkStart w:id="45" w:name="_Toc241055620"/>
+      <w:bookmarkStart w:id="46" w:name="_Toc241568134"/>
       <w:r>
         <w:t>High-Level Use Cases</w:t>
       </w:r>
+      <w:bookmarkEnd w:id="45"/>
       <w:bookmarkEnd w:id="46"/>
-      <w:bookmarkEnd w:id="47"/>
     </w:p>
     <w:p/>
     <w:p>
@@ -9619,8 +9604,8 @@
         <w:pStyle w:val="Caption"/>
         <w:jc w:val="center"/>
       </w:pPr>
+      <w:bookmarkStart w:id="47" w:name="_Ref241566973"/>
       <w:bookmarkStart w:id="48" w:name="_Toc241555222"/>
-      <w:bookmarkStart w:id="49" w:name="_Ref241566973"/>
       <w:r>
         <w:t xml:space="preserve">Figure </w:t>
       </w:r>
@@ -9632,7 +9617,7 @@
           <w:t>1</w:t>
         </w:r>
       </w:fldSimple>
-      <w:bookmarkEnd w:id="49"/>
+      <w:bookmarkEnd w:id="47"/>
       <w:r>
         <w:t xml:space="preserve"> - User Inheritance Use Case Diagram</w:t>
       </w:r>
@@ -9855,9 +9840,9 @@
         <w:pStyle w:val="Caption"/>
         <w:jc w:val="center"/>
       </w:pPr>
+      <w:bookmarkStart w:id="49" w:name="_Ref241566917"/>
       <w:bookmarkStart w:id="50" w:name="_Toc241555223"/>
       <w:bookmarkStart w:id="51" w:name="_Ref241566908"/>
-      <w:bookmarkStart w:id="52" w:name="_Ref241566917"/>
       <w:r>
         <w:t xml:space="preserve">Figure </w:t>
       </w:r>
@@ -9869,7 +9854,7 @@
           <w:t>2</w:t>
         </w:r>
       </w:fldSimple>
-      <w:bookmarkEnd w:id="52"/>
+      <w:bookmarkEnd w:id="49"/>
       <w:r>
         <w:t xml:space="preserve"> - System Login Control Use Case Diagram</w:t>
       </w:r>
@@ -9883,25 +9868,492 @@
       <w:pPr>
         <w:pStyle w:val="Heading3"/>
       </w:pPr>
-      <w:bookmarkStart w:id="53" w:name="_Toc241055621"/>
-      <w:bookmarkStart w:id="54" w:name="_Toc241568135"/>
+      <w:bookmarkStart w:id="52" w:name="_Toc241055621"/>
+      <w:bookmarkStart w:id="53" w:name="_Toc241568135"/>
       <w:r>
         <w:t>Detailed Use Cases</w:t>
       </w:r>
+      <w:bookmarkEnd w:id="52"/>
       <w:bookmarkEnd w:id="53"/>
-      <w:bookmarkEnd w:id="54"/>
+    </w:p>
+    <w:p/>
+    <w:tbl>
+      <w:tblPr>
+        <w:tblStyle w:val="LightShading-Accent1"/>
+        <w:tblW w:w="9889" w:type="dxa"/>
+        <w:tblLook w:val="0480" w:firstRow="0" w:lastRow="0" w:firstColumn="1" w:lastColumn="0" w:noHBand="0" w:noVBand="1"/>
+      </w:tblPr>
+      <w:tblGrid>
+        <w:gridCol w:w="2518"/>
+        <w:gridCol w:w="7371"/>
+      </w:tblGrid>
+      <w:tr>
+        <w:trPr>
+          <w:cnfStyle w:val="000000100000" w:firstRow="0" w:lastRow="0" w:firstColumn="0" w:lastColumn="0" w:oddVBand="0" w:evenVBand="0" w:oddHBand="1" w:evenHBand="0" w:firstRowFirstColumn="0" w:firstRowLastColumn="0" w:lastRowFirstColumn="0" w:lastRowLastColumn="0"/>
+        </w:trPr>
+        <w:tc>
+          <w:tcPr>
+            <w:cnfStyle w:val="001000000000" w:firstRow="0" w:lastRow="0" w:firstColumn="1" w:lastColumn="0" w:oddVBand="0" w:evenVBand="0" w:oddHBand="0" w:evenHBand="0" w:firstRowFirstColumn="0" w:firstRowLastColumn="0" w:lastRowFirstColumn="0" w:lastRowLastColumn="0"/>
+            <w:tcW w:w="2518" w:type="dxa"/>
+          </w:tcPr>
+          <w:p>
+            <w:pPr>
+              <w:pStyle w:val="TableRow"/>
+              <w:framePr w:wrap="around"/>
+              <w:rPr>
+                <w:rFonts w:asciiTheme="majorHAnsi" w:hAnsiTheme="majorHAnsi"/>
+                <w:b w:val="0"/>
+                <w:i/>
+                <w:sz w:val="22"/>
+                <w:szCs w:val="22"/>
+              </w:rPr>
+            </w:pPr>
+            <w:r>
+              <w:rPr>
+                <w:rFonts w:asciiTheme="majorHAnsi" w:hAnsiTheme="majorHAnsi"/>
+                <w:b w:val="0"/>
+                <w:i/>
+                <w:sz w:val="22"/>
+                <w:szCs w:val="22"/>
+              </w:rPr>
+              <w:t>Use Case Identifier</w:t>
+            </w:r>
+          </w:p>
+        </w:tc>
+        <w:tc>
+          <w:tcPr>
+            <w:tcW w:w="7371" w:type="dxa"/>
+          </w:tcPr>
+          <w:p>
+            <w:pPr>
+              <w:pStyle w:val="TableRow"/>
+              <w:framePr w:wrap="around"/>
+              <w:cnfStyle w:val="000000100000" w:firstRow="0" w:lastRow="0" w:firstColumn="0" w:lastColumn="0" w:oddVBand="0" w:evenVBand="0" w:oddHBand="1" w:evenHBand="0" w:firstRowFirstColumn="0" w:firstRowLastColumn="0" w:lastRowFirstColumn="0" w:lastRowLastColumn="0"/>
+            </w:pPr>
+            <w:r>
+              <w:t>UC-01</w:t>
+            </w:r>
+          </w:p>
+        </w:tc>
+      </w:tr>
+      <w:tr>
+        <w:tc>
+          <w:tcPr>
+            <w:cnfStyle w:val="001000000000" w:firstRow="0" w:lastRow="0" w:firstColumn="1" w:lastColumn="0" w:oddVBand="0" w:evenVBand="0" w:oddHBand="0" w:evenHBand="0" w:firstRowFirstColumn="0" w:firstRowLastColumn="0" w:lastRowFirstColumn="0" w:lastRowLastColumn="0"/>
+            <w:tcW w:w="2518" w:type="dxa"/>
+          </w:tcPr>
+          <w:p>
+            <w:pPr>
+              <w:pStyle w:val="TableRow"/>
+              <w:framePr w:wrap="around"/>
+              <w:rPr>
+                <w:rFonts w:asciiTheme="majorHAnsi" w:hAnsiTheme="majorHAnsi" w:cs="Times"/>
+                <w:b w:val="0"/>
+                <w:i/>
+                <w:sz w:val="22"/>
+                <w:szCs w:val="22"/>
+              </w:rPr>
+            </w:pPr>
+            <w:r>
+              <w:rPr>
+                <w:rFonts w:asciiTheme="majorHAnsi" w:hAnsiTheme="majorHAnsi"/>
+                <w:b w:val="0"/>
+                <w:i/>
+                <w:sz w:val="22"/>
+                <w:szCs w:val="22"/>
+              </w:rPr>
+              <w:t>Name</w:t>
+            </w:r>
+          </w:p>
+        </w:tc>
+        <w:tc>
+          <w:tcPr>
+            <w:tcW w:w="7371" w:type="dxa"/>
+          </w:tcPr>
+          <w:p>
+            <w:pPr>
+              <w:pStyle w:val="TableRow"/>
+              <w:framePr w:wrap="around"/>
+              <w:cnfStyle w:val="000000000000" w:firstRow="0" w:lastRow="0" w:firstColumn="0" w:lastColumn="0" w:oddVBand="0" w:evenVBand="0" w:oddHBand="0" w:evenHBand="0" w:firstRowFirstColumn="0" w:firstRowLastColumn="0" w:lastRowFirstColumn="0" w:lastRowLastColumn="0"/>
+              <w:rPr>
+                <w:b/>
+              </w:rPr>
+            </w:pPr>
+            <w:proofErr w:type="spellStart"/>
+            <w:r>
+              <w:rPr>
+                <w:b/>
+              </w:rPr>
+              <w:t>SystemLogin</w:t>
+            </w:r>
+            <w:proofErr w:type="spellEnd"/>
+          </w:p>
+        </w:tc>
+      </w:tr>
+      <w:tr>
+        <w:trPr>
+          <w:cnfStyle w:val="000000100000" w:firstRow="0" w:lastRow="0" w:firstColumn="0" w:lastColumn="0" w:oddVBand="0" w:evenVBand="0" w:oddHBand="1" w:evenHBand="0" w:firstRowFirstColumn="0" w:firstRowLastColumn="0" w:lastRowFirstColumn="0" w:lastRowLastColumn="0"/>
+        </w:trPr>
+        <w:tc>
+          <w:tcPr>
+            <w:cnfStyle w:val="001000000000" w:firstRow="0" w:lastRow="0" w:firstColumn="1" w:lastColumn="0" w:oddVBand="0" w:evenVBand="0" w:oddHBand="0" w:evenHBand="0" w:firstRowFirstColumn="0" w:firstRowLastColumn="0" w:lastRowFirstColumn="0" w:lastRowLastColumn="0"/>
+            <w:tcW w:w="2518" w:type="dxa"/>
+          </w:tcPr>
+          <w:p>
+            <w:pPr>
+              <w:pStyle w:val="TableRow"/>
+              <w:framePr w:wrap="around"/>
+              <w:rPr>
+                <w:rFonts w:asciiTheme="majorHAnsi" w:hAnsiTheme="majorHAnsi" w:cs="Times"/>
+                <w:b w:val="0"/>
+                <w:i/>
+                <w:sz w:val="22"/>
+                <w:szCs w:val="22"/>
+              </w:rPr>
+            </w:pPr>
+            <w:r>
+              <w:rPr>
+                <w:rFonts w:asciiTheme="majorHAnsi" w:hAnsiTheme="majorHAnsi" w:cs="Calibri"/>
+                <w:b w:val="0"/>
+                <w:i/>
+                <w:iCs/>
+                <w:sz w:val="22"/>
+                <w:szCs w:val="22"/>
+              </w:rPr>
+              <w:t>Participating actors</w:t>
+            </w:r>
+          </w:p>
+        </w:tc>
+        <w:tc>
+          <w:tcPr>
+            <w:tcW w:w="7371" w:type="dxa"/>
+          </w:tcPr>
+          <w:p>
+            <w:pPr>
+              <w:pStyle w:val="TableRow"/>
+              <w:framePr w:wrap="around"/>
+              <w:cnfStyle w:val="000000100000" w:firstRow="0" w:lastRow="0" w:firstColumn="0" w:lastColumn="0" w:oddVBand="0" w:evenVBand="0" w:oddHBand="1" w:evenHBand="0" w:firstRowFirstColumn="0" w:firstRowLastColumn="0" w:lastRowFirstColumn="0" w:lastRowLastColumn="0"/>
+            </w:pPr>
+            <w:r>
+              <w:t xml:space="preserve">Initiated by </w:t>
+            </w:r>
+            <w:r>
+              <w:rPr>
+                <w:i/>
+              </w:rPr>
+              <w:t>User</w:t>
+            </w:r>
+            <w:r>
+              <w:rPr>
+                <w:i/>
+              </w:rPr>
+              <w:t xml:space="preserve"> </w:t>
+            </w:r>
+            <w:r>
+              <w:t>(Teaching Assistant, Instructor, or Administrator)</w:t>
+            </w:r>
+          </w:p>
+        </w:tc>
+      </w:tr>
+      <w:tr>
+        <w:tc>
+          <w:tcPr>
+            <w:cnfStyle w:val="001000000000" w:firstRow="0" w:lastRow="0" w:firstColumn="1" w:lastColumn="0" w:oddVBand="0" w:evenVBand="0" w:oddHBand="0" w:evenHBand="0" w:firstRowFirstColumn="0" w:firstRowLastColumn="0" w:lastRowFirstColumn="0" w:lastRowLastColumn="0"/>
+            <w:tcW w:w="2518" w:type="dxa"/>
+          </w:tcPr>
+          <w:p>
+            <w:pPr>
+              <w:pStyle w:val="TableRow"/>
+              <w:framePr w:wrap="around"/>
+              <w:rPr>
+                <w:rFonts w:asciiTheme="majorHAnsi" w:hAnsiTheme="majorHAnsi" w:cs="Times"/>
+                <w:b w:val="0"/>
+                <w:i/>
+                <w:sz w:val="22"/>
+                <w:szCs w:val="22"/>
+              </w:rPr>
+            </w:pPr>
+            <w:r>
+              <w:rPr>
+                <w:rFonts w:asciiTheme="majorHAnsi" w:hAnsiTheme="majorHAnsi" w:cs="Calibri"/>
+                <w:b w:val="0"/>
+                <w:i/>
+                <w:iCs/>
+                <w:sz w:val="22"/>
+                <w:szCs w:val="22"/>
+              </w:rPr>
+              <w:t>Flow of events</w:t>
+            </w:r>
+          </w:p>
+        </w:tc>
+        <w:tc>
+          <w:tcPr>
+            <w:tcW w:w="7371" w:type="dxa"/>
+          </w:tcPr>
+          <w:p>
+            <w:pPr>
+              <w:pStyle w:val="TableRow"/>
+              <w:framePr w:wrap="around"/>
+              <w:cnfStyle w:val="000000000000" w:firstRow="0" w:lastRow="0" w:firstColumn="0" w:lastColumn="0" w:oddVBand="0" w:evenVBand="0" w:oddHBand="0" w:evenHBand="0" w:firstRowFirstColumn="0" w:firstRowLastColumn="0" w:lastRowFirstColumn="0" w:lastRowLastColumn="0"/>
+            </w:pPr>
+            <w:r>
+              <w:t xml:space="preserve">1.    </w:t>
+            </w:r>
+            <w:r>
+              <w:t>The user starts the TAEval client application.</w:t>
+            </w:r>
+          </w:p>
+          <w:p>
+            <w:pPr>
+              <w:pStyle w:val="TableRow"/>
+              <w:framePr w:wrap="around"/>
+              <w:cnfStyle w:val="000000000000" w:firstRow="0" w:lastRow="0" w:firstColumn="0" w:lastColumn="0" w:oddVBand="0" w:evenVBand="0" w:oddHBand="0" w:evenHBand="0" w:firstRowFirstColumn="0" w:firstRowLastColumn="0" w:lastRowFirstColumn="0" w:lastRowLastColumn="0"/>
+            </w:pPr>
+            <w:r>
+              <w:t xml:space="preserve">2.    </w:t>
+            </w:r>
+            <w:bookmarkStart w:id="54" w:name="_GoBack"/>
+            <w:bookmarkEnd w:id="54"/>
+            <w:r>
+              <w:t>A login screen is presented to the user to enter their username and password.</w:t>
+            </w:r>
+          </w:p>
+          <w:p>
+            <w:pPr>
+              <w:pStyle w:val="TableRow"/>
+              <w:framePr w:wrap="around"/>
+              <w:cnfStyle w:val="000000000000" w:firstRow="0" w:lastRow="0" w:firstColumn="0" w:lastColumn="0" w:oddVBand="0" w:evenVBand="0" w:oddHBand="0" w:evenHBand="0" w:firstRowFirstColumn="0" w:firstRowLastColumn="0" w:lastRowFirstColumn="0" w:lastRowLastColumn="0"/>
+            </w:pPr>
+          </w:p>
+        </w:tc>
+      </w:tr>
+      <w:tr>
+        <w:trPr>
+          <w:cnfStyle w:val="000000100000" w:firstRow="0" w:lastRow="0" w:firstColumn="0" w:lastColumn="0" w:oddVBand="0" w:evenVBand="0" w:oddHBand="1" w:evenHBand="0" w:firstRowFirstColumn="0" w:firstRowLastColumn="0" w:lastRowFirstColumn="0" w:lastRowLastColumn="0"/>
+        </w:trPr>
+        <w:tc>
+          <w:tcPr>
+            <w:cnfStyle w:val="001000000000" w:firstRow="0" w:lastRow="0" w:firstColumn="1" w:lastColumn="0" w:oddVBand="0" w:evenVBand="0" w:oddHBand="0" w:evenHBand="0" w:firstRowFirstColumn="0" w:firstRowLastColumn="0" w:lastRowFirstColumn="0" w:lastRowLastColumn="0"/>
+            <w:tcW w:w="2518" w:type="dxa"/>
+          </w:tcPr>
+          <w:p>
+            <w:pPr>
+              <w:pStyle w:val="TableRow"/>
+              <w:framePr w:wrap="around"/>
+              <w:rPr>
+                <w:rFonts w:asciiTheme="majorHAnsi" w:hAnsiTheme="majorHAnsi" w:cs="Times"/>
+                <w:b w:val="0"/>
+                <w:i/>
+                <w:sz w:val="22"/>
+                <w:szCs w:val="22"/>
+              </w:rPr>
+            </w:pPr>
+            <w:r>
+              <w:rPr>
+                <w:rFonts w:asciiTheme="majorHAnsi" w:hAnsiTheme="majorHAnsi" w:cs="Calibri"/>
+                <w:b w:val="0"/>
+                <w:i/>
+                <w:iCs/>
+                <w:sz w:val="22"/>
+                <w:szCs w:val="22"/>
+              </w:rPr>
+              <w:t>Entry conditions</w:t>
+            </w:r>
+          </w:p>
+        </w:tc>
+        <w:tc>
+          <w:tcPr>
+            <w:tcW w:w="7371" w:type="dxa"/>
+          </w:tcPr>
+          <w:p>
+            <w:pPr>
+              <w:pStyle w:val="TableRow"/>
+              <w:framePr w:wrap="around"/>
+              <w:cnfStyle w:val="000000100000" w:firstRow="0" w:lastRow="0" w:firstColumn="0" w:lastColumn="0" w:oddVBand="0" w:evenVBand="0" w:oddHBand="1" w:evenHBand="0" w:firstRowFirstColumn="0" w:firstRowLastColumn="0" w:lastRowFirstColumn="0" w:lastRowLastColumn="0"/>
+            </w:pPr>
+            <w:r>
+              <w:t>A user starts the TAEval client application.</w:t>
+            </w:r>
+          </w:p>
+        </w:tc>
+      </w:tr>
+      <w:tr>
+        <w:tc>
+          <w:tcPr>
+            <w:cnfStyle w:val="001000000000" w:firstRow="0" w:lastRow="0" w:firstColumn="1" w:lastColumn="0" w:oddVBand="0" w:evenVBand="0" w:oddHBand="0" w:evenHBand="0" w:firstRowFirstColumn="0" w:firstRowLastColumn="0" w:lastRowFirstColumn="0" w:lastRowLastColumn="0"/>
+            <w:tcW w:w="2518" w:type="dxa"/>
+          </w:tcPr>
+          <w:p>
+            <w:pPr>
+              <w:pStyle w:val="TableRow"/>
+              <w:framePr w:wrap="around"/>
+              <w:rPr>
+                <w:rFonts w:asciiTheme="majorHAnsi" w:hAnsiTheme="majorHAnsi" w:cs="Times"/>
+                <w:b w:val="0"/>
+                <w:i/>
+                <w:sz w:val="22"/>
+                <w:szCs w:val="22"/>
+              </w:rPr>
+            </w:pPr>
+            <w:r>
+              <w:rPr>
+                <w:rFonts w:asciiTheme="majorHAnsi" w:hAnsiTheme="majorHAnsi" w:cs="Calibri"/>
+                <w:b w:val="0"/>
+                <w:i/>
+                <w:iCs/>
+                <w:sz w:val="22"/>
+                <w:szCs w:val="22"/>
+              </w:rPr>
+              <w:t>Exit conditions</w:t>
+            </w:r>
+          </w:p>
+        </w:tc>
+        <w:tc>
+          <w:tcPr>
+            <w:tcW w:w="7371" w:type="dxa"/>
+          </w:tcPr>
+          <w:p>
+            <w:pPr>
+              <w:pStyle w:val="TableRow"/>
+              <w:framePr w:wrap="around"/>
+              <w:cnfStyle w:val="000000000000" w:firstRow="0" w:lastRow="0" w:firstColumn="0" w:lastColumn="0" w:oddVBand="0" w:evenVBand="0" w:oddHBand="0" w:evenHBand="0" w:firstRowFirstColumn="0" w:firstRowLastColumn="0" w:lastRowFirstColumn="0" w:lastRowLastColumn="0"/>
+            </w:pPr>
+            <w:r>
+              <w:t>The user is presented with the proper user dashboard based on their user type.</w:t>
+            </w:r>
+          </w:p>
+        </w:tc>
+      </w:tr>
+      <w:tr>
+        <w:trPr>
+          <w:cnfStyle w:val="000000100000" w:firstRow="0" w:lastRow="0" w:firstColumn="0" w:lastColumn="0" w:oddVBand="0" w:evenVBand="0" w:oddHBand="1" w:evenHBand="0" w:firstRowFirstColumn="0" w:firstRowLastColumn="0" w:lastRowFirstColumn="0" w:lastRowLastColumn="0"/>
+        </w:trPr>
+        <w:tc>
+          <w:tcPr>
+            <w:cnfStyle w:val="001000000000" w:firstRow="0" w:lastRow="0" w:firstColumn="1" w:lastColumn="0" w:oddVBand="0" w:evenVBand="0" w:oddHBand="0" w:evenHBand="0" w:firstRowFirstColumn="0" w:firstRowLastColumn="0" w:lastRowFirstColumn="0" w:lastRowLastColumn="0"/>
+            <w:tcW w:w="2518" w:type="dxa"/>
+          </w:tcPr>
+          <w:p>
+            <w:pPr>
+              <w:pStyle w:val="TableRow"/>
+              <w:framePr w:wrap="around"/>
+              <w:rPr>
+                <w:rFonts w:asciiTheme="majorHAnsi" w:hAnsiTheme="majorHAnsi" w:cs="Times"/>
+                <w:b w:val="0"/>
+                <w:i/>
+                <w:sz w:val="22"/>
+                <w:szCs w:val="22"/>
+              </w:rPr>
+            </w:pPr>
+            <w:r>
+              <w:rPr>
+                <w:rFonts w:asciiTheme="majorHAnsi" w:hAnsiTheme="majorHAnsi" w:cs="Calibri"/>
+                <w:b w:val="0"/>
+                <w:i/>
+                <w:iCs/>
+                <w:sz w:val="22"/>
+                <w:szCs w:val="22"/>
+              </w:rPr>
+              <w:t>Quality requirements</w:t>
+            </w:r>
+          </w:p>
+        </w:tc>
+        <w:tc>
+          <w:tcPr>
+            <w:tcW w:w="7371" w:type="dxa"/>
+          </w:tcPr>
+          <w:p>
+            <w:pPr>
+              <w:pStyle w:val="TableRow"/>
+              <w:framePr w:wrap="around"/>
+              <w:cnfStyle w:val="000000100000" w:firstRow="0" w:lastRow="0" w:firstColumn="0" w:lastColumn="0" w:oddVBand="0" w:evenVBand="0" w:oddHBand="1" w:evenHBand="0" w:firstRowFirstColumn="0" w:firstRowLastColumn="0" w:lastRowFirstColumn="0" w:lastRowLastColumn="0"/>
+            </w:pPr>
+            <w:r>
+              <w:t>The system should not grant access to users that provided invalid credentials.</w:t>
+            </w:r>
+          </w:p>
+        </w:tc>
+      </w:tr>
+      <w:tr>
+        <w:tc>
+          <w:tcPr>
+            <w:cnfStyle w:val="001000000000" w:firstRow="0" w:lastRow="0" w:firstColumn="1" w:lastColumn="0" w:oddVBand="0" w:evenVBand="0" w:oddHBand="0" w:evenHBand="0" w:firstRowFirstColumn="0" w:firstRowLastColumn="0" w:lastRowFirstColumn="0" w:lastRowLastColumn="0"/>
+            <w:tcW w:w="2518" w:type="dxa"/>
+          </w:tcPr>
+          <w:p>
+            <w:pPr>
+              <w:pStyle w:val="TableRow"/>
+              <w:framePr w:wrap="around"/>
+              <w:rPr>
+                <w:rFonts w:asciiTheme="majorHAnsi" w:hAnsiTheme="majorHAnsi" w:cs="Times"/>
+                <w:b w:val="0"/>
+                <w:i/>
+                <w:sz w:val="22"/>
+                <w:szCs w:val="22"/>
+              </w:rPr>
+            </w:pPr>
+            <w:r>
+              <w:rPr>
+                <w:rFonts w:asciiTheme="majorHAnsi" w:hAnsiTheme="majorHAnsi" w:cs="Calibri"/>
+                <w:b w:val="0"/>
+                <w:i/>
+                <w:iCs/>
+                <w:sz w:val="22"/>
+                <w:szCs w:val="22"/>
+              </w:rPr>
+              <w:t>Traceability</w:t>
+            </w:r>
+          </w:p>
+        </w:tc>
+        <w:tc>
+          <w:tcPr>
+            <w:tcW w:w="7371" w:type="dxa"/>
+          </w:tcPr>
+          <w:p>
+            <w:pPr>
+              <w:pStyle w:val="TableRow"/>
+              <w:framePr w:wrap="around"/>
+              <w:cnfStyle w:val="000000000000" w:firstRow="0" w:lastRow="0" w:firstColumn="0" w:lastColumn="0" w:oddVBand="0" w:evenVBand="0" w:oddHBand="0" w:evenHBand="0" w:firstRowFirstColumn="0" w:firstRowLastColumn="0" w:lastRowFirstColumn="0" w:lastRowLastColumn="0"/>
+            </w:pPr>
+            <w:r>
+              <w:t>FR-01</w:t>
+            </w:r>
+          </w:p>
+        </w:tc>
+      </w:tr>
+    </w:tbl>
+    <w:p/>
+    <w:p/>
+    <w:p>
+      <w:pPr>
+        <w:pStyle w:val="Heading3"/>
+      </w:pPr>
+      <w:bookmarkStart w:id="55" w:name="_Toc241055622"/>
+      <w:bookmarkStart w:id="56" w:name="_Toc241568136"/>
+      <w:r>
+        <w:t>Use Case Flow of Events</w:t>
+      </w:r>
+      <w:bookmarkEnd w:id="55"/>
+      <w:bookmarkEnd w:id="56"/>
+    </w:p>
+    <w:p/>
+    <w:p>
+      <w:pPr>
+        <w:pStyle w:val="TableRow"/>
+        <w:framePr w:hSpace="0" w:wrap="auto" w:vAnchor="margin" w:hAnchor="text" w:xAlign="left" w:yAlign="inline"/>
+      </w:pPr>
+      <w:r>
+        <w:t>The user starts the TAEval client application.</w:t>
+      </w:r>
     </w:p>
     <w:p>
       <w:pPr>
-        <w:pStyle w:val="Heading3"/>
-      </w:pPr>
-      <w:bookmarkStart w:id="55" w:name="_Toc241055622"/>
-      <w:bookmarkStart w:id="56" w:name="_Toc241568136"/>
-      <w:r>
-        <w:t>Use Case Flow of Events</w:t>
-      </w:r>
-      <w:bookmarkEnd w:id="55"/>
-      <w:bookmarkEnd w:id="56"/>
+        <w:pStyle w:val="TableRow"/>
+        <w:framePr w:hSpace="0" w:wrap="auto" w:vAnchor="margin" w:hAnchor="text" w:xAlign="left" w:yAlign="inline"/>
+      </w:pPr>
+      <w:r>
+        <w:t>A login screen is presented to the user to enter their username and password.</w:t>
+      </w:r>
     </w:p>
     <w:p/>
     <w:p>
@@ -10116,9 +10568,6 @@
     <w:sdt>
       <w:sdtPr>
         <w:id w:val="969400743"/>
-        <w:placeholder>
-          <w:docPart w:val="4D1E18A0E3B7924593857030098A156B"/>
-        </w:placeholder>
         <w:temporary/>
         <w:showingPlcHdr/>
       </w:sdtPr>
@@ -10134,9 +10583,6 @@
     <w:sdt>
       <w:sdtPr>
         <w:id w:val="969400748"/>
-        <w:placeholder>
-          <w:docPart w:val="54836F482421A147A2F51F514E832759"/>
-        </w:placeholder>
         <w:temporary/>
         <w:showingPlcHdr/>
       </w:sdtPr>
@@ -10152,9 +10598,6 @@
     <w:sdt>
       <w:sdtPr>
         <w:id w:val="969400753"/>
-        <w:placeholder>
-          <w:docPart w:val="10FFABBA9B82BD4C978ED44A9EB01BF0"/>
-        </w:placeholder>
         <w:temporary/>
         <w:showingPlcHdr/>
       </w:sdtPr>
@@ -10201,7 +10644,7 @@
         <w:rStyle w:val="PageNumber"/>
         <w:noProof/>
       </w:rPr>
-      <w:t>6</w:t>
+      <w:t>10</w:t>
     </w:r>
     <w:r>
       <w:rPr>
@@ -10431,6 +10874,122 @@
     </w:lvl>
   </w:abstractNum>
   <w:abstractNum w:abstractNumId="1">
+    <w:nsid w:val="227F0FD9"/>
+    <w:multiLevelType w:val="multilevel"/>
+    <w:tmpl w:val="CCFA192E"/>
+    <w:lvl w:ilvl="0">
+      <w:start w:val="1"/>
+      <w:numFmt w:val="decimal"/>
+      <w:lvlText w:val="%1."/>
+      <w:lvlJc w:val="left"/>
+      <w:pPr>
+        <w:ind w:left="720" w:hanging="360"/>
+      </w:pPr>
+      <w:rPr>
+        <w:rFonts w:hint="default"/>
+      </w:rPr>
+    </w:lvl>
+    <w:lvl w:ilvl="1">
+      <w:start w:val="1"/>
+      <w:numFmt w:val="decimal"/>
+      <w:lvlRestart w:val="0"/>
+      <w:lvlText w:val="%2"/>
+      <w:lvlJc w:val="left"/>
+      <w:pPr>
+        <w:ind w:left="1440" w:hanging="363"/>
+      </w:pPr>
+      <w:rPr>
+        <w:rFonts w:hint="default"/>
+      </w:rPr>
+    </w:lvl>
+    <w:lvl w:ilvl="2">
+      <w:start w:val="1"/>
+      <w:numFmt w:val="decimal"/>
+      <w:lvlRestart w:val="0"/>
+      <w:lvlText w:val="%3."/>
+      <w:lvlJc w:val="right"/>
+      <w:pPr>
+        <w:ind w:left="2160" w:hanging="180"/>
+      </w:pPr>
+      <w:rPr>
+        <w:rFonts w:hint="default"/>
+      </w:rPr>
+    </w:lvl>
+    <w:lvl w:ilvl="3">
+      <w:start w:val="1"/>
+      <w:numFmt w:val="decimal"/>
+      <w:lvlRestart w:val="0"/>
+      <w:lvlText w:val="%4."/>
+      <w:lvlJc w:val="left"/>
+      <w:pPr>
+        <w:ind w:left="2880" w:hanging="360"/>
+      </w:pPr>
+      <w:rPr>
+        <w:rFonts w:hint="default"/>
+      </w:rPr>
+    </w:lvl>
+    <w:lvl w:ilvl="4">
+      <w:start w:val="1"/>
+      <w:numFmt w:val="lowerLetter"/>
+      <w:lvlText w:val="%5."/>
+      <w:lvlJc w:val="left"/>
+      <w:pPr>
+        <w:ind w:left="3600" w:hanging="360"/>
+      </w:pPr>
+      <w:rPr>
+        <w:rFonts w:hint="default"/>
+      </w:rPr>
+    </w:lvl>
+    <w:lvl w:ilvl="5">
+      <w:start w:val="1"/>
+      <w:numFmt w:val="lowerRoman"/>
+      <w:lvlText w:val="%6."/>
+      <w:lvlJc w:val="right"/>
+      <w:pPr>
+        <w:ind w:left="4320" w:hanging="180"/>
+      </w:pPr>
+      <w:rPr>
+        <w:rFonts w:hint="default"/>
+      </w:rPr>
+    </w:lvl>
+    <w:lvl w:ilvl="6">
+      <w:start w:val="1"/>
+      <w:numFmt w:val="decimal"/>
+      <w:lvlText w:val="%7."/>
+      <w:lvlJc w:val="left"/>
+      <w:pPr>
+        <w:ind w:left="5040" w:hanging="360"/>
+      </w:pPr>
+      <w:rPr>
+        <w:rFonts w:hint="default"/>
+      </w:rPr>
+    </w:lvl>
+    <w:lvl w:ilvl="7">
+      <w:start w:val="1"/>
+      <w:numFmt w:val="lowerLetter"/>
+      <w:lvlText w:val="%8."/>
+      <w:lvlJc w:val="left"/>
+      <w:pPr>
+        <w:ind w:left="5760" w:hanging="360"/>
+      </w:pPr>
+      <w:rPr>
+        <w:rFonts w:hint="default"/>
+      </w:rPr>
+    </w:lvl>
+    <w:lvl w:ilvl="8">
+      <w:start w:val="1"/>
+      <w:numFmt w:val="lowerRoman"/>
+      <w:lvlText w:val="%9."/>
+      <w:lvlJc w:val="right"/>
+      <w:pPr>
+        <w:ind w:left="6480" w:hanging="180"/>
+      </w:pPr>
+      <w:rPr>
+        <w:rFonts w:hint="default"/>
+      </w:rPr>
+    </w:lvl>
+  </w:abstractNum>
+  <w:abstractNum w:abstractNumId="2">
     <w:nsid w:val="2407476B"/>
     <w:multiLevelType w:val="multilevel"/>
     <w:tmpl w:val="04090025"/>
@@ -10525,7 +11084,93 @@
       </w:pPr>
     </w:lvl>
   </w:abstractNum>
-  <w:abstractNum w:abstractNumId="2">
+  <w:abstractNum w:abstractNumId="3">
+    <w:nsid w:val="2E6A426B"/>
+    <w:multiLevelType w:val="multilevel"/>
+    <w:tmpl w:val="0409001D"/>
+    <w:lvl w:ilvl="0">
+      <w:start w:val="1"/>
+      <w:numFmt w:val="decimal"/>
+      <w:lvlText w:val="%1)"/>
+      <w:lvlJc w:val="left"/>
+      <w:pPr>
+        <w:ind w:left="360" w:hanging="360"/>
+      </w:pPr>
+    </w:lvl>
+    <w:lvl w:ilvl="1">
+      <w:start w:val="1"/>
+      <w:numFmt w:val="lowerLetter"/>
+      <w:lvlText w:val="%2)"/>
+      <w:lvlJc w:val="left"/>
+      <w:pPr>
+        <w:ind w:left="720" w:hanging="360"/>
+      </w:pPr>
+    </w:lvl>
+    <w:lvl w:ilvl="2">
+      <w:start w:val="1"/>
+      <w:numFmt w:val="lowerRoman"/>
+      <w:lvlText w:val="%3)"/>
+      <w:lvlJc w:val="left"/>
+      <w:pPr>
+        <w:ind w:left="1080" w:hanging="360"/>
+      </w:pPr>
+    </w:lvl>
+    <w:lvl w:ilvl="3">
+      <w:start w:val="1"/>
+      <w:numFmt w:val="decimal"/>
+      <w:lvlText w:val="(%4)"/>
+      <w:lvlJc w:val="left"/>
+      <w:pPr>
+        <w:ind w:left="1440" w:hanging="360"/>
+      </w:pPr>
+    </w:lvl>
+    <w:lvl w:ilvl="4">
+      <w:start w:val="1"/>
+      <w:numFmt w:val="lowerLetter"/>
+      <w:lvlText w:val="(%5)"/>
+      <w:lvlJc w:val="left"/>
+      <w:pPr>
+        <w:ind w:left="1800" w:hanging="360"/>
+      </w:pPr>
+    </w:lvl>
+    <w:lvl w:ilvl="5">
+      <w:start w:val="1"/>
+      <w:numFmt w:val="lowerRoman"/>
+      <w:lvlText w:val="(%6)"/>
+      <w:lvlJc w:val="left"/>
+      <w:pPr>
+        <w:ind w:left="2160" w:hanging="360"/>
+      </w:pPr>
+    </w:lvl>
+    <w:lvl w:ilvl="6">
+      <w:start w:val="1"/>
+      <w:numFmt w:val="decimal"/>
+      <w:lvlText w:val="%7."/>
+      <w:lvlJc w:val="left"/>
+      <w:pPr>
+        <w:ind w:left="2520" w:hanging="360"/>
+      </w:pPr>
+    </w:lvl>
+    <w:lvl w:ilvl="7">
+      <w:start w:val="1"/>
+      <w:numFmt w:val="lowerLetter"/>
+      <w:lvlText w:val="%8."/>
+      <w:lvlJc w:val="left"/>
+      <w:pPr>
+        <w:ind w:left="2880" w:hanging="360"/>
+      </w:pPr>
+    </w:lvl>
+    <w:lvl w:ilvl="8">
+      <w:start w:val="1"/>
+      <w:numFmt w:val="lowerRoman"/>
+      <w:lvlText w:val="%9."/>
+      <w:lvlJc w:val="left"/>
+      <w:pPr>
+        <w:ind w:left="3240" w:hanging="360"/>
+      </w:pPr>
+    </w:lvl>
+  </w:abstractNum>
+  <w:abstractNum w:abstractNumId="4">
     <w:nsid w:val="381822AC"/>
     <w:multiLevelType w:val="hybridMultilevel"/>
     <w:tmpl w:val="C8F4F5C6"/>
@@ -10638,7 +11283,355 @@
       </w:rPr>
     </w:lvl>
   </w:abstractNum>
-  <w:abstractNum w:abstractNumId="3">
+  <w:abstractNum w:abstractNumId="5">
+    <w:nsid w:val="4B112149"/>
+    <w:multiLevelType w:val="multilevel"/>
+    <w:tmpl w:val="10C25BFE"/>
+    <w:lvl w:ilvl="0">
+      <w:start w:val="1"/>
+      <w:numFmt w:val="decimal"/>
+      <w:lvlText w:val="%1."/>
+      <w:lvlJc w:val="left"/>
+      <w:pPr>
+        <w:ind w:left="720" w:hanging="360"/>
+      </w:pPr>
+      <w:rPr>
+        <w:rFonts w:hint="default"/>
+      </w:rPr>
+    </w:lvl>
+    <w:lvl w:ilvl="1">
+      <w:start w:val="1"/>
+      <w:numFmt w:val="none"/>
+      <w:lvlRestart w:val="0"/>
+      <w:lvlText w:val="%1."/>
+      <w:lvlJc w:val="left"/>
+      <w:pPr>
+        <w:ind w:left="1440" w:hanging="360"/>
+      </w:pPr>
+      <w:rPr>
+        <w:rFonts w:hint="default"/>
+      </w:rPr>
+    </w:lvl>
+    <w:lvl w:ilvl="2">
+      <w:start w:val="1"/>
+      <w:numFmt w:val="decimal"/>
+      <w:lvlRestart w:val="0"/>
+      <w:lvlText w:val="%3."/>
+      <w:lvlJc w:val="right"/>
+      <w:pPr>
+        <w:ind w:left="2160" w:hanging="180"/>
+      </w:pPr>
+      <w:rPr>
+        <w:rFonts w:hint="default"/>
+      </w:rPr>
+    </w:lvl>
+    <w:lvl w:ilvl="3">
+      <w:start w:val="1"/>
+      <w:numFmt w:val="decimal"/>
+      <w:lvlRestart w:val="0"/>
+      <w:lvlText w:val="%4."/>
+      <w:lvlJc w:val="left"/>
+      <w:pPr>
+        <w:ind w:left="2880" w:hanging="360"/>
+      </w:pPr>
+      <w:rPr>
+        <w:rFonts w:hint="default"/>
+      </w:rPr>
+    </w:lvl>
+    <w:lvl w:ilvl="4">
+      <w:start w:val="1"/>
+      <w:numFmt w:val="lowerLetter"/>
+      <w:lvlText w:val="%5."/>
+      <w:lvlJc w:val="left"/>
+      <w:pPr>
+        <w:ind w:left="3600" w:hanging="360"/>
+      </w:pPr>
+      <w:rPr>
+        <w:rFonts w:hint="default"/>
+      </w:rPr>
+    </w:lvl>
+    <w:lvl w:ilvl="5">
+      <w:start w:val="1"/>
+      <w:numFmt w:val="lowerRoman"/>
+      <w:lvlText w:val="%6."/>
+      <w:lvlJc w:val="right"/>
+      <w:pPr>
+        <w:ind w:left="4320" w:hanging="180"/>
+      </w:pPr>
+      <w:rPr>
+        <w:rFonts w:hint="default"/>
+      </w:rPr>
+    </w:lvl>
+    <w:lvl w:ilvl="6">
+      <w:start w:val="1"/>
+      <w:numFmt w:val="decimal"/>
+      <w:lvlText w:val="%7."/>
+      <w:lvlJc w:val="left"/>
+      <w:pPr>
+        <w:ind w:left="5040" w:hanging="360"/>
+      </w:pPr>
+      <w:rPr>
+        <w:rFonts w:hint="default"/>
+      </w:rPr>
+    </w:lvl>
+    <w:lvl w:ilvl="7">
+      <w:start w:val="1"/>
+      <w:numFmt w:val="lowerLetter"/>
+      <w:lvlText w:val="%8."/>
+      <w:lvlJc w:val="left"/>
+      <w:pPr>
+        <w:ind w:left="5760" w:hanging="360"/>
+      </w:pPr>
+      <w:rPr>
+        <w:rFonts w:hint="default"/>
+      </w:rPr>
+    </w:lvl>
+    <w:lvl w:ilvl="8">
+      <w:start w:val="1"/>
+      <w:numFmt w:val="lowerRoman"/>
+      <w:lvlText w:val="%9."/>
+      <w:lvlJc w:val="right"/>
+      <w:pPr>
+        <w:ind w:left="6480" w:hanging="180"/>
+      </w:pPr>
+      <w:rPr>
+        <w:rFonts w:hint="default"/>
+      </w:rPr>
+    </w:lvl>
+  </w:abstractNum>
+  <w:abstractNum w:abstractNumId="6">
+    <w:nsid w:val="52392E18"/>
+    <w:multiLevelType w:val="multilevel"/>
+    <w:tmpl w:val="E8FA6F2E"/>
+    <w:lvl w:ilvl="0">
+      <w:start w:val="1"/>
+      <w:numFmt w:val="decimal"/>
+      <w:lvlText w:val="%1."/>
+      <w:lvlJc w:val="left"/>
+      <w:pPr>
+        <w:ind w:left="720" w:hanging="360"/>
+      </w:pPr>
+      <w:rPr>
+        <w:rFonts w:hint="default"/>
+      </w:rPr>
+    </w:lvl>
+    <w:lvl w:ilvl="1">
+      <w:start w:val="2"/>
+      <w:numFmt w:val="decimal"/>
+      <w:lvlRestart w:val="0"/>
+      <w:lvlText w:val="%2."/>
+      <w:lvlJc w:val="left"/>
+      <w:pPr>
+        <w:ind w:left="1440" w:hanging="360"/>
+      </w:pPr>
+      <w:rPr>
+        <w:rFonts w:hint="default"/>
+      </w:rPr>
+    </w:lvl>
+    <w:lvl w:ilvl="2">
+      <w:start w:val="1"/>
+      <w:numFmt w:val="decimal"/>
+      <w:lvlRestart w:val="0"/>
+      <w:lvlText w:val="%3."/>
+      <w:lvlJc w:val="right"/>
+      <w:pPr>
+        <w:ind w:left="2160" w:hanging="180"/>
+      </w:pPr>
+      <w:rPr>
+        <w:rFonts w:hint="default"/>
+      </w:rPr>
+    </w:lvl>
+    <w:lvl w:ilvl="3">
+      <w:start w:val="1"/>
+      <w:numFmt w:val="decimal"/>
+      <w:lvlRestart w:val="0"/>
+      <w:lvlText w:val="%4."/>
+      <w:lvlJc w:val="left"/>
+      <w:pPr>
+        <w:ind w:left="2880" w:hanging="360"/>
+      </w:pPr>
+      <w:rPr>
+        <w:rFonts w:hint="default"/>
+      </w:rPr>
+    </w:lvl>
+    <w:lvl w:ilvl="4">
+      <w:start w:val="1"/>
+      <w:numFmt w:val="lowerLetter"/>
+      <w:lvlText w:val="%5."/>
+      <w:lvlJc w:val="left"/>
+      <w:pPr>
+        <w:ind w:left="3600" w:hanging="360"/>
+      </w:pPr>
+      <w:rPr>
+        <w:rFonts w:hint="default"/>
+      </w:rPr>
+    </w:lvl>
+    <w:lvl w:ilvl="5">
+      <w:start w:val="1"/>
+      <w:numFmt w:val="lowerRoman"/>
+      <w:lvlText w:val="%6."/>
+      <w:lvlJc w:val="right"/>
+      <w:pPr>
+        <w:ind w:left="4320" w:hanging="180"/>
+      </w:pPr>
+      <w:rPr>
+        <w:rFonts w:hint="default"/>
+      </w:rPr>
+    </w:lvl>
+    <w:lvl w:ilvl="6">
+      <w:start w:val="1"/>
+      <w:numFmt w:val="decimal"/>
+      <w:lvlText w:val="%7."/>
+      <w:lvlJc w:val="left"/>
+      <w:pPr>
+        <w:ind w:left="5040" w:hanging="360"/>
+      </w:pPr>
+      <w:rPr>
+        <w:rFonts w:hint="default"/>
+      </w:rPr>
+    </w:lvl>
+    <w:lvl w:ilvl="7">
+      <w:start w:val="1"/>
+      <w:numFmt w:val="lowerLetter"/>
+      <w:lvlText w:val="%8."/>
+      <w:lvlJc w:val="left"/>
+      <w:pPr>
+        <w:ind w:left="5760" w:hanging="360"/>
+      </w:pPr>
+      <w:rPr>
+        <w:rFonts w:hint="default"/>
+      </w:rPr>
+    </w:lvl>
+    <w:lvl w:ilvl="8">
+      <w:start w:val="1"/>
+      <w:numFmt w:val="lowerRoman"/>
+      <w:lvlText w:val="%9."/>
+      <w:lvlJc w:val="right"/>
+      <w:pPr>
+        <w:ind w:left="6480" w:hanging="180"/>
+      </w:pPr>
+      <w:rPr>
+        <w:rFonts w:hint="default"/>
+      </w:rPr>
+    </w:lvl>
+  </w:abstractNum>
+  <w:abstractNum w:abstractNumId="7">
+    <w:nsid w:val="52595D76"/>
+    <w:multiLevelType w:val="multilevel"/>
+    <w:tmpl w:val="E316407E"/>
+    <w:lvl w:ilvl="0">
+      <w:start w:val="1"/>
+      <w:numFmt w:val="decimal"/>
+      <w:lvlText w:val="%1."/>
+      <w:lvlJc w:val="left"/>
+      <w:pPr>
+        <w:ind w:left="720" w:hanging="360"/>
+      </w:pPr>
+      <w:rPr>
+        <w:rFonts w:hint="default"/>
+      </w:rPr>
+    </w:lvl>
+    <w:lvl w:ilvl="1">
+      <w:start w:val="1"/>
+      <w:numFmt w:val="none"/>
+      <w:lvlRestart w:val="0"/>
+      <w:lvlText w:val="%2%1"/>
+      <w:lvlJc w:val="left"/>
+      <w:pPr>
+        <w:ind w:left="1440" w:hanging="360"/>
+      </w:pPr>
+      <w:rPr>
+        <w:rFonts w:hint="default"/>
+      </w:rPr>
+    </w:lvl>
+    <w:lvl w:ilvl="2">
+      <w:start w:val="1"/>
+      <w:numFmt w:val="decimal"/>
+      <w:lvlRestart w:val="0"/>
+      <w:lvlText w:val="%3."/>
+      <w:lvlJc w:val="right"/>
+      <w:pPr>
+        <w:ind w:left="2160" w:hanging="180"/>
+      </w:pPr>
+      <w:rPr>
+        <w:rFonts w:hint="default"/>
+      </w:rPr>
+    </w:lvl>
+    <w:lvl w:ilvl="3">
+      <w:start w:val="1"/>
+      <w:numFmt w:val="decimal"/>
+      <w:lvlRestart w:val="0"/>
+      <w:lvlText w:val="%4."/>
+      <w:lvlJc w:val="left"/>
+      <w:pPr>
+        <w:ind w:left="2880" w:hanging="360"/>
+      </w:pPr>
+      <w:rPr>
+        <w:rFonts w:hint="default"/>
+      </w:rPr>
+    </w:lvl>
+    <w:lvl w:ilvl="4">
+      <w:start w:val="1"/>
+      <w:numFmt w:val="lowerLetter"/>
+      <w:lvlText w:val="%5."/>
+      <w:lvlJc w:val="left"/>
+      <w:pPr>
+        <w:ind w:left="3600" w:hanging="360"/>
+      </w:pPr>
+      <w:rPr>
+        <w:rFonts w:hint="default"/>
+      </w:rPr>
+    </w:lvl>
+    <w:lvl w:ilvl="5">
+      <w:start w:val="1"/>
+      <w:numFmt w:val="lowerRoman"/>
+      <w:lvlText w:val="%6."/>
+      <w:lvlJc w:val="right"/>
+      <w:pPr>
+        <w:ind w:left="4320" w:hanging="180"/>
+      </w:pPr>
+      <w:rPr>
+        <w:rFonts w:hint="default"/>
+      </w:rPr>
+    </w:lvl>
+    <w:lvl w:ilvl="6">
+      <w:start w:val="1"/>
+      <w:numFmt w:val="decimal"/>
+      <w:lvlText w:val="%7."/>
+      <w:lvlJc w:val="left"/>
+      <w:pPr>
+        <w:ind w:left="5040" w:hanging="360"/>
+      </w:pPr>
+      <w:rPr>
+        <w:rFonts w:hint="default"/>
+      </w:rPr>
+    </w:lvl>
+    <w:lvl w:ilvl="7">
+      <w:start w:val="1"/>
+      <w:numFmt w:val="lowerLetter"/>
+      <w:lvlText w:val="%8."/>
+      <w:lvlJc w:val="left"/>
+      <w:pPr>
+        <w:ind w:left="5760" w:hanging="360"/>
+      </w:pPr>
+      <w:rPr>
+        <w:rFonts w:hint="default"/>
+      </w:rPr>
+    </w:lvl>
+    <w:lvl w:ilvl="8">
+      <w:start w:val="1"/>
+      <w:numFmt w:val="lowerRoman"/>
+      <w:lvlText w:val="%9."/>
+      <w:lvlJc w:val="right"/>
+      <w:pPr>
+        <w:ind w:left="6480" w:hanging="180"/>
+      </w:pPr>
+      <w:rPr>
+        <w:rFonts w:hint="default"/>
+      </w:rPr>
+    </w:lvl>
+  </w:abstractNum>
+  <w:abstractNum w:abstractNumId="8">
     <w:nsid w:val="54481A5A"/>
     <w:multiLevelType w:val="multilevel"/>
     <w:tmpl w:val="0409001F"/>
@@ -10724,7 +11717,209 @@
       </w:pPr>
     </w:lvl>
   </w:abstractNum>
-  <w:abstractNum w:abstractNumId="4">
+  <w:abstractNum w:abstractNumId="9">
+    <w:nsid w:val="57410E72"/>
+    <w:multiLevelType w:val="multilevel"/>
+    <w:tmpl w:val="0409001D"/>
+    <w:lvl w:ilvl="0">
+      <w:start w:val="1"/>
+      <w:numFmt w:val="decimal"/>
+      <w:lvlText w:val="%1)"/>
+      <w:lvlJc w:val="left"/>
+      <w:pPr>
+        <w:ind w:left="360" w:hanging="360"/>
+      </w:pPr>
+    </w:lvl>
+    <w:lvl w:ilvl="1">
+      <w:start w:val="1"/>
+      <w:numFmt w:val="lowerLetter"/>
+      <w:lvlText w:val="%2)"/>
+      <w:lvlJc w:val="left"/>
+      <w:pPr>
+        <w:ind w:left="720" w:hanging="360"/>
+      </w:pPr>
+    </w:lvl>
+    <w:lvl w:ilvl="2">
+      <w:start w:val="1"/>
+      <w:numFmt w:val="lowerRoman"/>
+      <w:lvlText w:val="%3)"/>
+      <w:lvlJc w:val="left"/>
+      <w:pPr>
+        <w:ind w:left="1080" w:hanging="360"/>
+      </w:pPr>
+    </w:lvl>
+    <w:lvl w:ilvl="3">
+      <w:start w:val="1"/>
+      <w:numFmt w:val="decimal"/>
+      <w:lvlText w:val="(%4)"/>
+      <w:lvlJc w:val="left"/>
+      <w:pPr>
+        <w:ind w:left="1440" w:hanging="360"/>
+      </w:pPr>
+    </w:lvl>
+    <w:lvl w:ilvl="4">
+      <w:start w:val="1"/>
+      <w:numFmt w:val="lowerLetter"/>
+      <w:lvlText w:val="(%5)"/>
+      <w:lvlJc w:val="left"/>
+      <w:pPr>
+        <w:ind w:left="1800" w:hanging="360"/>
+      </w:pPr>
+    </w:lvl>
+    <w:lvl w:ilvl="5">
+      <w:start w:val="1"/>
+      <w:numFmt w:val="lowerRoman"/>
+      <w:lvlText w:val="(%6)"/>
+      <w:lvlJc w:val="left"/>
+      <w:pPr>
+        <w:ind w:left="2160" w:hanging="360"/>
+      </w:pPr>
+    </w:lvl>
+    <w:lvl w:ilvl="6">
+      <w:start w:val="1"/>
+      <w:numFmt w:val="decimal"/>
+      <w:lvlText w:val="%7."/>
+      <w:lvlJc w:val="left"/>
+      <w:pPr>
+        <w:ind w:left="2520" w:hanging="360"/>
+      </w:pPr>
+    </w:lvl>
+    <w:lvl w:ilvl="7">
+      <w:start w:val="1"/>
+      <w:numFmt w:val="lowerLetter"/>
+      <w:lvlText w:val="%8."/>
+      <w:lvlJc w:val="left"/>
+      <w:pPr>
+        <w:ind w:left="2880" w:hanging="360"/>
+      </w:pPr>
+    </w:lvl>
+    <w:lvl w:ilvl="8">
+      <w:start w:val="1"/>
+      <w:numFmt w:val="lowerRoman"/>
+      <w:lvlText w:val="%9."/>
+      <w:lvlJc w:val="left"/>
+      <w:pPr>
+        <w:ind w:left="3240" w:hanging="360"/>
+      </w:pPr>
+    </w:lvl>
+  </w:abstractNum>
+  <w:abstractNum w:abstractNumId="10">
+    <w:nsid w:val="57632650"/>
+    <w:multiLevelType w:val="multilevel"/>
+    <w:tmpl w:val="10C25BFE"/>
+    <w:lvl w:ilvl="0">
+      <w:start w:val="1"/>
+      <w:numFmt w:val="decimal"/>
+      <w:lvlText w:val="%1."/>
+      <w:lvlJc w:val="left"/>
+      <w:pPr>
+        <w:ind w:left="720" w:hanging="360"/>
+      </w:pPr>
+      <w:rPr>
+        <w:rFonts w:hint="default"/>
+      </w:rPr>
+    </w:lvl>
+    <w:lvl w:ilvl="1">
+      <w:start w:val="1"/>
+      <w:numFmt w:val="none"/>
+      <w:lvlRestart w:val="0"/>
+      <w:lvlText w:val="%1."/>
+      <w:lvlJc w:val="left"/>
+      <w:pPr>
+        <w:ind w:left="1440" w:hanging="360"/>
+      </w:pPr>
+      <w:rPr>
+        <w:rFonts w:hint="default"/>
+      </w:rPr>
+    </w:lvl>
+    <w:lvl w:ilvl="2">
+      <w:start w:val="1"/>
+      <w:numFmt w:val="decimal"/>
+      <w:lvlRestart w:val="0"/>
+      <w:lvlText w:val="%3."/>
+      <w:lvlJc w:val="right"/>
+      <w:pPr>
+        <w:ind w:left="2160" w:hanging="180"/>
+      </w:pPr>
+      <w:rPr>
+        <w:rFonts w:hint="default"/>
+      </w:rPr>
+    </w:lvl>
+    <w:lvl w:ilvl="3">
+      <w:start w:val="1"/>
+      <w:numFmt w:val="decimal"/>
+      <w:lvlRestart w:val="0"/>
+      <w:lvlText w:val="%4."/>
+      <w:lvlJc w:val="left"/>
+      <w:pPr>
+        <w:ind w:left="2880" w:hanging="360"/>
+      </w:pPr>
+      <w:rPr>
+        <w:rFonts w:hint="default"/>
+      </w:rPr>
+    </w:lvl>
+    <w:lvl w:ilvl="4">
+      <w:start w:val="1"/>
+      <w:numFmt w:val="lowerLetter"/>
+      <w:lvlText w:val="%5."/>
+      <w:lvlJc w:val="left"/>
+      <w:pPr>
+        <w:ind w:left="3600" w:hanging="360"/>
+      </w:pPr>
+      <w:rPr>
+        <w:rFonts w:hint="default"/>
+      </w:rPr>
+    </w:lvl>
+    <w:lvl w:ilvl="5">
+      <w:start w:val="1"/>
+      <w:numFmt w:val="lowerRoman"/>
+      <w:lvlText w:val="%6."/>
+      <w:lvlJc w:val="right"/>
+      <w:pPr>
+        <w:ind w:left="4320" w:hanging="180"/>
+      </w:pPr>
+      <w:rPr>
+        <w:rFonts w:hint="default"/>
+      </w:rPr>
+    </w:lvl>
+    <w:lvl w:ilvl="6">
+      <w:start w:val="1"/>
+      <w:numFmt w:val="decimal"/>
+      <w:lvlText w:val="%7."/>
+      <w:lvlJc w:val="left"/>
+      <w:pPr>
+        <w:ind w:left="5040" w:hanging="360"/>
+      </w:pPr>
+      <w:rPr>
+        <w:rFonts w:hint="default"/>
+      </w:rPr>
+    </w:lvl>
+    <w:lvl w:ilvl="7">
+      <w:start w:val="1"/>
+      <w:numFmt w:val="lowerLetter"/>
+      <w:lvlText w:val="%8."/>
+      <w:lvlJc w:val="left"/>
+      <w:pPr>
+        <w:ind w:left="5760" w:hanging="360"/>
+      </w:pPr>
+      <w:rPr>
+        <w:rFonts w:hint="default"/>
+      </w:rPr>
+    </w:lvl>
+    <w:lvl w:ilvl="8">
+      <w:start w:val="1"/>
+      <w:numFmt w:val="lowerRoman"/>
+      <w:lvlText w:val="%9."/>
+      <w:lvlJc w:val="right"/>
+      <w:pPr>
+        <w:ind w:left="6480" w:hanging="180"/>
+      </w:pPr>
+      <w:rPr>
+        <w:rFonts w:hint="default"/>
+      </w:rPr>
+    </w:lvl>
+  </w:abstractNum>
+  <w:abstractNum w:abstractNumId="11">
     <w:nsid w:val="5A496188"/>
     <w:multiLevelType w:val="hybridMultilevel"/>
     <w:tmpl w:val="ECB09DA4"/>
@@ -10837,7 +12032,123 @@
       </w:rPr>
     </w:lvl>
   </w:abstractNum>
-  <w:abstractNum w:abstractNumId="5">
+  <w:abstractNum w:abstractNumId="12">
+    <w:nsid w:val="6AB020E2"/>
+    <w:multiLevelType w:val="multilevel"/>
+    <w:tmpl w:val="10C25BFE"/>
+    <w:lvl w:ilvl="0">
+      <w:start w:val="1"/>
+      <w:numFmt w:val="decimal"/>
+      <w:lvlText w:val="%1."/>
+      <w:lvlJc w:val="left"/>
+      <w:pPr>
+        <w:ind w:left="720" w:hanging="360"/>
+      </w:pPr>
+      <w:rPr>
+        <w:rFonts w:hint="default"/>
+      </w:rPr>
+    </w:lvl>
+    <w:lvl w:ilvl="1">
+      <w:start w:val="1"/>
+      <w:numFmt w:val="none"/>
+      <w:lvlRestart w:val="0"/>
+      <w:lvlText w:val="%1."/>
+      <w:lvlJc w:val="left"/>
+      <w:pPr>
+        <w:ind w:left="1440" w:hanging="360"/>
+      </w:pPr>
+      <w:rPr>
+        <w:rFonts w:hint="default"/>
+      </w:rPr>
+    </w:lvl>
+    <w:lvl w:ilvl="2">
+      <w:start w:val="1"/>
+      <w:numFmt w:val="decimal"/>
+      <w:lvlRestart w:val="0"/>
+      <w:lvlText w:val="%3."/>
+      <w:lvlJc w:val="right"/>
+      <w:pPr>
+        <w:ind w:left="2160" w:hanging="180"/>
+      </w:pPr>
+      <w:rPr>
+        <w:rFonts w:hint="default"/>
+      </w:rPr>
+    </w:lvl>
+    <w:lvl w:ilvl="3">
+      <w:start w:val="1"/>
+      <w:numFmt w:val="decimal"/>
+      <w:lvlRestart w:val="0"/>
+      <w:lvlText w:val="%4."/>
+      <w:lvlJc w:val="left"/>
+      <w:pPr>
+        <w:ind w:left="2880" w:hanging="360"/>
+      </w:pPr>
+      <w:rPr>
+        <w:rFonts w:hint="default"/>
+      </w:rPr>
+    </w:lvl>
+    <w:lvl w:ilvl="4">
+      <w:start w:val="1"/>
+      <w:numFmt w:val="lowerLetter"/>
+      <w:lvlText w:val="%5."/>
+      <w:lvlJc w:val="left"/>
+      <w:pPr>
+        <w:ind w:left="3600" w:hanging="360"/>
+      </w:pPr>
+      <w:rPr>
+        <w:rFonts w:hint="default"/>
+      </w:rPr>
+    </w:lvl>
+    <w:lvl w:ilvl="5">
+      <w:start w:val="1"/>
+      <w:numFmt w:val="lowerRoman"/>
+      <w:lvlText w:val="%6."/>
+      <w:lvlJc w:val="right"/>
+      <w:pPr>
+        <w:ind w:left="4320" w:hanging="180"/>
+      </w:pPr>
+      <w:rPr>
+        <w:rFonts w:hint="default"/>
+      </w:rPr>
+    </w:lvl>
+    <w:lvl w:ilvl="6">
+      <w:start w:val="1"/>
+      <w:numFmt w:val="decimal"/>
+      <w:lvlText w:val="%7."/>
+      <w:lvlJc w:val="left"/>
+      <w:pPr>
+        <w:ind w:left="5040" w:hanging="360"/>
+      </w:pPr>
+      <w:rPr>
+        <w:rFonts w:hint="default"/>
+      </w:rPr>
+    </w:lvl>
+    <w:lvl w:ilvl="7">
+      <w:start w:val="1"/>
+      <w:numFmt w:val="lowerLetter"/>
+      <w:lvlText w:val="%8."/>
+      <w:lvlJc w:val="left"/>
+      <w:pPr>
+        <w:ind w:left="5760" w:hanging="360"/>
+      </w:pPr>
+      <w:rPr>
+        <w:rFonts w:hint="default"/>
+      </w:rPr>
+    </w:lvl>
+    <w:lvl w:ilvl="8">
+      <w:start w:val="1"/>
+      <w:numFmt w:val="lowerRoman"/>
+      <w:lvlText w:val="%9."/>
+      <w:lvlJc w:val="right"/>
+      <w:pPr>
+        <w:ind w:left="6480" w:hanging="180"/>
+      </w:pPr>
+      <w:rPr>
+        <w:rFonts w:hint="default"/>
+      </w:rPr>
+    </w:lvl>
+  </w:abstractNum>
+  <w:abstractNum w:abstractNumId="13">
     <w:nsid w:val="770E1AAE"/>
     <w:multiLevelType w:val="hybridMultilevel"/>
     <w:tmpl w:val="5CC8D8B6"/>
@@ -10954,19 +12265,43 @@
     <w:abstractNumId w:val="0"/>
   </w:num>
   <w:num w:numId="2">
+    <w:abstractNumId w:val="8"/>
+  </w:num>
+  <w:num w:numId="3">
+    <w:abstractNumId w:val="2"/>
+  </w:num>
+  <w:num w:numId="4">
+    <w:abstractNumId w:val="11"/>
+  </w:num>
+  <w:num w:numId="5">
+    <w:abstractNumId w:val="4"/>
+  </w:num>
+  <w:num w:numId="6">
+    <w:abstractNumId w:val="13"/>
+  </w:num>
+  <w:num w:numId="7">
+    <w:abstractNumId w:val="12"/>
+  </w:num>
+  <w:num w:numId="8">
+    <w:abstractNumId w:val="1"/>
+  </w:num>
+  <w:num w:numId="9">
+    <w:abstractNumId w:val="5"/>
+  </w:num>
+  <w:num w:numId="10">
+    <w:abstractNumId w:val="10"/>
+  </w:num>
+  <w:num w:numId="11">
+    <w:abstractNumId w:val="9"/>
+  </w:num>
+  <w:num w:numId="12">
     <w:abstractNumId w:val="3"/>
   </w:num>
-  <w:num w:numId="3">
-    <w:abstractNumId w:val="1"/>
+  <w:num w:numId="13">
+    <w:abstractNumId w:val="6"/>
   </w:num>
-  <w:num w:numId="4">
-    <w:abstractNumId w:val="4"/>
-  </w:num>
-  <w:num w:numId="5">
-    <w:abstractNumId w:val="2"/>
-  </w:num>
-  <w:num w:numId="6">
-    <w:abstractNumId w:val="5"/>
+  <w:num w:numId="14">
+    <w:abstractNumId w:val="7"/>
   </w:num>
 </w:numbering>
 </file>
@@ -12112,6 +13447,320 @@
       <w:sz w:val="20"/>
     </w:rPr>
   </w:style>
+  <w:style w:type="table" w:styleId="LightList-Accent1">
+    <w:name w:val="Light List Accent 1"/>
+    <w:basedOn w:val="TableNormal"/>
+    <w:uiPriority w:val="61"/>
+    <w:rsid w:val="00ED6550"/>
+    <w:tblPr>
+      <w:tblStyleRowBandSize w:val="1"/>
+      <w:tblStyleColBandSize w:val="1"/>
+      <w:tblInd w:w="0" w:type="dxa"/>
+      <w:tblBorders>
+        <w:top w:val="single" w:sz="8" w:space="0" w:color="4F81BD" w:themeColor="accent1"/>
+        <w:left w:val="single" w:sz="8" w:space="0" w:color="4F81BD" w:themeColor="accent1"/>
+        <w:bottom w:val="single" w:sz="8" w:space="0" w:color="4F81BD" w:themeColor="accent1"/>
+        <w:right w:val="single" w:sz="8" w:space="0" w:color="4F81BD" w:themeColor="accent1"/>
+      </w:tblBorders>
+      <w:tblCellMar>
+        <w:top w:w="0" w:type="dxa"/>
+        <w:left w:w="108" w:type="dxa"/>
+        <w:bottom w:w="0" w:type="dxa"/>
+        <w:right w:w="108" w:type="dxa"/>
+      </w:tblCellMar>
+    </w:tblPr>
+    <w:tblStylePr w:type="firstRow">
+      <w:pPr>
+        <w:spacing w:before="0" w:after="0" w:line="240" w:lineRule="auto"/>
+      </w:pPr>
+      <w:rPr>
+        <w:b/>
+        <w:bCs/>
+        <w:color w:val="FFFFFF" w:themeColor="background1"/>
+      </w:rPr>
+      <w:tblPr/>
+      <w:tcPr>
+        <w:shd w:val="clear" w:color="auto" w:fill="4F81BD" w:themeFill="accent1"/>
+      </w:tcPr>
+    </w:tblStylePr>
+    <w:tblStylePr w:type="lastRow">
+      <w:pPr>
+        <w:spacing w:before="0" w:after="0" w:line="240" w:lineRule="auto"/>
+      </w:pPr>
+      <w:rPr>
+        <w:b/>
+        <w:bCs/>
+      </w:rPr>
+      <w:tblPr/>
+      <w:tcPr>
+        <w:tcBorders>
+          <w:top w:val="double" w:sz="6" w:space="0" w:color="4F81BD" w:themeColor="accent1"/>
+          <w:left w:val="single" w:sz="8" w:space="0" w:color="4F81BD" w:themeColor="accent1"/>
+          <w:bottom w:val="single" w:sz="8" w:space="0" w:color="4F81BD" w:themeColor="accent1"/>
+          <w:right w:val="single" w:sz="8" w:space="0" w:color="4F81BD" w:themeColor="accent1"/>
+        </w:tcBorders>
+      </w:tcPr>
+    </w:tblStylePr>
+    <w:tblStylePr w:type="firstCol">
+      <w:rPr>
+        <w:b/>
+        <w:bCs/>
+      </w:rPr>
+    </w:tblStylePr>
+    <w:tblStylePr w:type="lastCol">
+      <w:rPr>
+        <w:b/>
+        <w:bCs/>
+      </w:rPr>
+    </w:tblStylePr>
+    <w:tblStylePr w:type="band1Vert">
+      <w:tblPr/>
+      <w:tcPr>
+        <w:tcBorders>
+          <w:top w:val="single" w:sz="8" w:space="0" w:color="4F81BD" w:themeColor="accent1"/>
+          <w:left w:val="single" w:sz="8" w:space="0" w:color="4F81BD" w:themeColor="accent1"/>
+          <w:bottom w:val="single" w:sz="8" w:space="0" w:color="4F81BD" w:themeColor="accent1"/>
+          <w:right w:val="single" w:sz="8" w:space="0" w:color="4F81BD" w:themeColor="accent1"/>
+        </w:tcBorders>
+      </w:tcPr>
+    </w:tblStylePr>
+    <w:tblStylePr w:type="band1Horz">
+      <w:tblPr/>
+      <w:tcPr>
+        <w:tcBorders>
+          <w:top w:val="single" w:sz="8" w:space="0" w:color="4F81BD" w:themeColor="accent1"/>
+          <w:left w:val="single" w:sz="8" w:space="0" w:color="4F81BD" w:themeColor="accent1"/>
+          <w:bottom w:val="single" w:sz="8" w:space="0" w:color="4F81BD" w:themeColor="accent1"/>
+          <w:right w:val="single" w:sz="8" w:space="0" w:color="4F81BD" w:themeColor="accent1"/>
+        </w:tcBorders>
+      </w:tcPr>
+    </w:tblStylePr>
+  </w:style>
+  <w:style w:type="table" w:styleId="LightShading-Accent5">
+    <w:name w:val="Light Shading Accent 5"/>
+    <w:basedOn w:val="TableNormal"/>
+    <w:uiPriority w:val="60"/>
+    <w:rsid w:val="00ED6550"/>
+    <w:rPr>
+      <w:color w:val="31849B" w:themeColor="accent5" w:themeShade="BF"/>
+    </w:rPr>
+    <w:tblPr>
+      <w:tblStyleRowBandSize w:val="1"/>
+      <w:tblStyleColBandSize w:val="1"/>
+      <w:tblInd w:w="0" w:type="dxa"/>
+      <w:tblBorders>
+        <w:top w:val="single" w:sz="8" w:space="0" w:color="4BACC6" w:themeColor="accent5"/>
+        <w:bottom w:val="single" w:sz="8" w:space="0" w:color="4BACC6" w:themeColor="accent5"/>
+      </w:tblBorders>
+      <w:tblCellMar>
+        <w:top w:w="0" w:type="dxa"/>
+        <w:left w:w="108" w:type="dxa"/>
+        <w:bottom w:w="0" w:type="dxa"/>
+        <w:right w:w="108" w:type="dxa"/>
+      </w:tblCellMar>
+    </w:tblPr>
+    <w:tblStylePr w:type="firstRow">
+      <w:pPr>
+        <w:spacing w:before="0" w:after="0" w:line="240" w:lineRule="auto"/>
+      </w:pPr>
+      <w:rPr>
+        <w:b/>
+        <w:bCs/>
+      </w:rPr>
+      <w:tblPr/>
+      <w:tcPr>
+        <w:tcBorders>
+          <w:top w:val="single" w:sz="8" w:space="0" w:color="4BACC6" w:themeColor="accent5"/>
+          <w:left w:val="nil"/>
+          <w:bottom w:val="single" w:sz="8" w:space="0" w:color="4BACC6" w:themeColor="accent5"/>
+          <w:right w:val="nil"/>
+          <w:insideH w:val="nil"/>
+          <w:insideV w:val="nil"/>
+        </w:tcBorders>
+      </w:tcPr>
+    </w:tblStylePr>
+    <w:tblStylePr w:type="lastRow">
+      <w:pPr>
+        <w:spacing w:before="0" w:after="0" w:line="240" w:lineRule="auto"/>
+      </w:pPr>
+      <w:rPr>
+        <w:b/>
+        <w:bCs/>
+      </w:rPr>
+      <w:tblPr/>
+      <w:tcPr>
+        <w:tcBorders>
+          <w:top w:val="single" w:sz="8" w:space="0" w:color="4BACC6" w:themeColor="accent5"/>
+          <w:left w:val="nil"/>
+          <w:bottom w:val="single" w:sz="8" w:space="0" w:color="4BACC6" w:themeColor="accent5"/>
+          <w:right w:val="nil"/>
+          <w:insideH w:val="nil"/>
+          <w:insideV w:val="nil"/>
+        </w:tcBorders>
+      </w:tcPr>
+    </w:tblStylePr>
+    <w:tblStylePr w:type="firstCol">
+      <w:rPr>
+        <w:b/>
+        <w:bCs/>
+      </w:rPr>
+    </w:tblStylePr>
+    <w:tblStylePr w:type="lastCol">
+      <w:rPr>
+        <w:b/>
+        <w:bCs/>
+      </w:rPr>
+    </w:tblStylePr>
+    <w:tblStylePr w:type="band1Vert">
+      <w:tblPr/>
+      <w:tcPr>
+        <w:tcBorders>
+          <w:left w:val="nil"/>
+          <w:right w:val="nil"/>
+          <w:insideH w:val="nil"/>
+          <w:insideV w:val="nil"/>
+        </w:tcBorders>
+        <w:shd w:val="clear" w:color="auto" w:fill="D2EAF1" w:themeFill="accent5" w:themeFillTint="3F"/>
+      </w:tcPr>
+    </w:tblStylePr>
+    <w:tblStylePr w:type="band1Horz">
+      <w:tblPr/>
+      <w:tcPr>
+        <w:tcBorders>
+          <w:left w:val="nil"/>
+          <w:right w:val="nil"/>
+          <w:insideH w:val="nil"/>
+          <w:insideV w:val="nil"/>
+        </w:tcBorders>
+        <w:shd w:val="clear" w:color="auto" w:fill="D2EAF1" w:themeFill="accent5" w:themeFillTint="3F"/>
+      </w:tcPr>
+    </w:tblStylePr>
+  </w:style>
+  <w:style w:type="table" w:styleId="MediumList2-Accent1">
+    <w:name w:val="Medium List 2 Accent 1"/>
+    <w:basedOn w:val="TableNormal"/>
+    <w:uiPriority w:val="66"/>
+    <w:rsid w:val="00F807BC"/>
+    <w:rPr>
+      <w:rFonts w:asciiTheme="majorHAnsi" w:eastAsiaTheme="majorEastAsia" w:hAnsiTheme="majorHAnsi" w:cstheme="majorBidi"/>
+      <w:color w:val="000000" w:themeColor="text1"/>
+    </w:rPr>
+    <w:tblPr>
+      <w:tblStyleRowBandSize w:val="1"/>
+      <w:tblStyleColBandSize w:val="1"/>
+      <w:tblInd w:w="0" w:type="dxa"/>
+      <w:tblBorders>
+        <w:top w:val="single" w:sz="8" w:space="0" w:color="4F81BD" w:themeColor="accent1"/>
+        <w:left w:val="single" w:sz="8" w:space="0" w:color="4F81BD" w:themeColor="accent1"/>
+        <w:bottom w:val="single" w:sz="8" w:space="0" w:color="4F81BD" w:themeColor="accent1"/>
+        <w:right w:val="single" w:sz="8" w:space="0" w:color="4F81BD" w:themeColor="accent1"/>
+      </w:tblBorders>
+      <w:tblCellMar>
+        <w:top w:w="0" w:type="dxa"/>
+        <w:left w:w="108" w:type="dxa"/>
+        <w:bottom w:w="0" w:type="dxa"/>
+        <w:right w:w="108" w:type="dxa"/>
+      </w:tblCellMar>
+    </w:tblPr>
+    <w:tblStylePr w:type="firstRow">
+      <w:rPr>
+        <w:sz w:val="24"/>
+        <w:szCs w:val="24"/>
+      </w:rPr>
+      <w:tblPr/>
+      <w:tcPr>
+        <w:tcBorders>
+          <w:top w:val="nil"/>
+          <w:left w:val="nil"/>
+          <w:bottom w:val="single" w:sz="24" w:space="0" w:color="4F81BD" w:themeColor="accent1"/>
+          <w:right w:val="nil"/>
+          <w:insideH w:val="nil"/>
+          <w:insideV w:val="nil"/>
+        </w:tcBorders>
+        <w:shd w:val="clear" w:color="auto" w:fill="FFFFFF" w:themeFill="background1"/>
+      </w:tcPr>
+    </w:tblStylePr>
+    <w:tblStylePr w:type="lastRow">
+      <w:tblPr/>
+      <w:tcPr>
+        <w:tcBorders>
+          <w:top w:val="single" w:sz="8" w:space="0" w:color="4F81BD" w:themeColor="accent1"/>
+          <w:left w:val="nil"/>
+          <w:bottom w:val="nil"/>
+          <w:right w:val="nil"/>
+          <w:insideH w:val="nil"/>
+          <w:insideV w:val="nil"/>
+        </w:tcBorders>
+        <w:shd w:val="clear" w:color="auto" w:fill="FFFFFF" w:themeFill="background1"/>
+      </w:tcPr>
+    </w:tblStylePr>
+    <w:tblStylePr w:type="firstCol">
+      <w:tblPr/>
+      <w:tcPr>
+        <w:tcBorders>
+          <w:top w:val="nil"/>
+          <w:left w:val="nil"/>
+          <w:bottom w:val="nil"/>
+          <w:right w:val="single" w:sz="8" w:space="0" w:color="4F81BD" w:themeColor="accent1"/>
+          <w:insideH w:val="nil"/>
+          <w:insideV w:val="nil"/>
+        </w:tcBorders>
+        <w:shd w:val="clear" w:color="auto" w:fill="FFFFFF" w:themeFill="background1"/>
+      </w:tcPr>
+    </w:tblStylePr>
+    <w:tblStylePr w:type="lastCol">
+      <w:tblPr/>
+      <w:tcPr>
+        <w:tcBorders>
+          <w:top w:val="nil"/>
+          <w:left w:val="single" w:sz="8" w:space="0" w:color="4F81BD" w:themeColor="accent1"/>
+          <w:bottom w:val="nil"/>
+          <w:right w:val="nil"/>
+          <w:insideH w:val="nil"/>
+          <w:insideV w:val="nil"/>
+        </w:tcBorders>
+        <w:shd w:val="clear" w:color="auto" w:fill="FFFFFF" w:themeFill="background1"/>
+      </w:tcPr>
+    </w:tblStylePr>
+    <w:tblStylePr w:type="band1Vert">
+      <w:tblPr/>
+      <w:tcPr>
+        <w:tcBorders>
+          <w:left w:val="nil"/>
+          <w:right w:val="nil"/>
+          <w:insideH w:val="nil"/>
+          <w:insideV w:val="nil"/>
+        </w:tcBorders>
+        <w:shd w:val="clear" w:color="auto" w:fill="D3DFEE" w:themeFill="accent1" w:themeFillTint="3F"/>
+      </w:tcPr>
+    </w:tblStylePr>
+    <w:tblStylePr w:type="band1Horz">
+      <w:tblPr/>
+      <w:tcPr>
+        <w:tcBorders>
+          <w:top w:val="nil"/>
+          <w:bottom w:val="nil"/>
+          <w:insideH w:val="nil"/>
+          <w:insideV w:val="nil"/>
+        </w:tcBorders>
+        <w:shd w:val="clear" w:color="auto" w:fill="D3DFEE" w:themeFill="accent1" w:themeFillTint="3F"/>
+      </w:tcPr>
+    </w:tblStylePr>
+    <w:tblStylePr w:type="nwCell">
+      <w:tblPr/>
+      <w:tcPr>
+        <w:shd w:val="clear" w:color="auto" w:fill="FFFFFF" w:themeFill="background1"/>
+      </w:tcPr>
+    </w:tblStylePr>
+    <w:tblStylePr w:type="swCell">
+      <w:tblPr/>
+      <w:tcPr>
+        <w:tcBorders>
+          <w:top w:val="nil"/>
+        </w:tcBorders>
+      </w:tcPr>
+    </w:tblStylePr>
+  </w:style>
 </w:styles>
 </file>
 
@@ -13256,6 +14905,320 @@
       <w:sz w:val="20"/>
     </w:rPr>
   </w:style>
+  <w:style w:type="table" w:styleId="LightList-Accent1">
+    <w:name w:val="Light List Accent 1"/>
+    <w:basedOn w:val="TableNormal"/>
+    <w:uiPriority w:val="61"/>
+    <w:rsid w:val="00ED6550"/>
+    <w:tblPr>
+      <w:tblStyleRowBandSize w:val="1"/>
+      <w:tblStyleColBandSize w:val="1"/>
+      <w:tblInd w:w="0" w:type="dxa"/>
+      <w:tblBorders>
+        <w:top w:val="single" w:sz="8" w:space="0" w:color="4F81BD" w:themeColor="accent1"/>
+        <w:left w:val="single" w:sz="8" w:space="0" w:color="4F81BD" w:themeColor="accent1"/>
+        <w:bottom w:val="single" w:sz="8" w:space="0" w:color="4F81BD" w:themeColor="accent1"/>
+        <w:right w:val="single" w:sz="8" w:space="0" w:color="4F81BD" w:themeColor="accent1"/>
+      </w:tblBorders>
+      <w:tblCellMar>
+        <w:top w:w="0" w:type="dxa"/>
+        <w:left w:w="108" w:type="dxa"/>
+        <w:bottom w:w="0" w:type="dxa"/>
+        <w:right w:w="108" w:type="dxa"/>
+      </w:tblCellMar>
+    </w:tblPr>
+    <w:tblStylePr w:type="firstRow">
+      <w:pPr>
+        <w:spacing w:before="0" w:after="0" w:line="240" w:lineRule="auto"/>
+      </w:pPr>
+      <w:rPr>
+        <w:b/>
+        <w:bCs/>
+        <w:color w:val="FFFFFF" w:themeColor="background1"/>
+      </w:rPr>
+      <w:tblPr/>
+      <w:tcPr>
+        <w:shd w:val="clear" w:color="auto" w:fill="4F81BD" w:themeFill="accent1"/>
+      </w:tcPr>
+    </w:tblStylePr>
+    <w:tblStylePr w:type="lastRow">
+      <w:pPr>
+        <w:spacing w:before="0" w:after="0" w:line="240" w:lineRule="auto"/>
+      </w:pPr>
+      <w:rPr>
+        <w:b/>
+        <w:bCs/>
+      </w:rPr>
+      <w:tblPr/>
+      <w:tcPr>
+        <w:tcBorders>
+          <w:top w:val="double" w:sz="6" w:space="0" w:color="4F81BD" w:themeColor="accent1"/>
+          <w:left w:val="single" w:sz="8" w:space="0" w:color="4F81BD" w:themeColor="accent1"/>
+          <w:bottom w:val="single" w:sz="8" w:space="0" w:color="4F81BD" w:themeColor="accent1"/>
+          <w:right w:val="single" w:sz="8" w:space="0" w:color="4F81BD" w:themeColor="accent1"/>
+        </w:tcBorders>
+      </w:tcPr>
+    </w:tblStylePr>
+    <w:tblStylePr w:type="firstCol">
+      <w:rPr>
+        <w:b/>
+        <w:bCs/>
+      </w:rPr>
+    </w:tblStylePr>
+    <w:tblStylePr w:type="lastCol">
+      <w:rPr>
+        <w:b/>
+        <w:bCs/>
+      </w:rPr>
+    </w:tblStylePr>
+    <w:tblStylePr w:type="band1Vert">
+      <w:tblPr/>
+      <w:tcPr>
+        <w:tcBorders>
+          <w:top w:val="single" w:sz="8" w:space="0" w:color="4F81BD" w:themeColor="accent1"/>
+          <w:left w:val="single" w:sz="8" w:space="0" w:color="4F81BD" w:themeColor="accent1"/>
+          <w:bottom w:val="single" w:sz="8" w:space="0" w:color="4F81BD" w:themeColor="accent1"/>
+          <w:right w:val="single" w:sz="8" w:space="0" w:color="4F81BD" w:themeColor="accent1"/>
+        </w:tcBorders>
+      </w:tcPr>
+    </w:tblStylePr>
+    <w:tblStylePr w:type="band1Horz">
+      <w:tblPr/>
+      <w:tcPr>
+        <w:tcBorders>
+          <w:top w:val="single" w:sz="8" w:space="0" w:color="4F81BD" w:themeColor="accent1"/>
+          <w:left w:val="single" w:sz="8" w:space="0" w:color="4F81BD" w:themeColor="accent1"/>
+          <w:bottom w:val="single" w:sz="8" w:space="0" w:color="4F81BD" w:themeColor="accent1"/>
+          <w:right w:val="single" w:sz="8" w:space="0" w:color="4F81BD" w:themeColor="accent1"/>
+        </w:tcBorders>
+      </w:tcPr>
+    </w:tblStylePr>
+  </w:style>
+  <w:style w:type="table" w:styleId="LightShading-Accent5">
+    <w:name w:val="Light Shading Accent 5"/>
+    <w:basedOn w:val="TableNormal"/>
+    <w:uiPriority w:val="60"/>
+    <w:rsid w:val="00ED6550"/>
+    <w:rPr>
+      <w:color w:val="31849B" w:themeColor="accent5" w:themeShade="BF"/>
+    </w:rPr>
+    <w:tblPr>
+      <w:tblStyleRowBandSize w:val="1"/>
+      <w:tblStyleColBandSize w:val="1"/>
+      <w:tblInd w:w="0" w:type="dxa"/>
+      <w:tblBorders>
+        <w:top w:val="single" w:sz="8" w:space="0" w:color="4BACC6" w:themeColor="accent5"/>
+        <w:bottom w:val="single" w:sz="8" w:space="0" w:color="4BACC6" w:themeColor="accent5"/>
+      </w:tblBorders>
+      <w:tblCellMar>
+        <w:top w:w="0" w:type="dxa"/>
+        <w:left w:w="108" w:type="dxa"/>
+        <w:bottom w:w="0" w:type="dxa"/>
+        <w:right w:w="108" w:type="dxa"/>
+      </w:tblCellMar>
+    </w:tblPr>
+    <w:tblStylePr w:type="firstRow">
+      <w:pPr>
+        <w:spacing w:before="0" w:after="0" w:line="240" w:lineRule="auto"/>
+      </w:pPr>
+      <w:rPr>
+        <w:b/>
+        <w:bCs/>
+      </w:rPr>
+      <w:tblPr/>
+      <w:tcPr>
+        <w:tcBorders>
+          <w:top w:val="single" w:sz="8" w:space="0" w:color="4BACC6" w:themeColor="accent5"/>
+          <w:left w:val="nil"/>
+          <w:bottom w:val="single" w:sz="8" w:space="0" w:color="4BACC6" w:themeColor="accent5"/>
+          <w:right w:val="nil"/>
+          <w:insideH w:val="nil"/>
+          <w:insideV w:val="nil"/>
+        </w:tcBorders>
+      </w:tcPr>
+    </w:tblStylePr>
+    <w:tblStylePr w:type="lastRow">
+      <w:pPr>
+        <w:spacing w:before="0" w:after="0" w:line="240" w:lineRule="auto"/>
+      </w:pPr>
+      <w:rPr>
+        <w:b/>
+        <w:bCs/>
+      </w:rPr>
+      <w:tblPr/>
+      <w:tcPr>
+        <w:tcBorders>
+          <w:top w:val="single" w:sz="8" w:space="0" w:color="4BACC6" w:themeColor="accent5"/>
+          <w:left w:val="nil"/>
+          <w:bottom w:val="single" w:sz="8" w:space="0" w:color="4BACC6" w:themeColor="accent5"/>
+          <w:right w:val="nil"/>
+          <w:insideH w:val="nil"/>
+          <w:insideV w:val="nil"/>
+        </w:tcBorders>
+      </w:tcPr>
+    </w:tblStylePr>
+    <w:tblStylePr w:type="firstCol">
+      <w:rPr>
+        <w:b/>
+        <w:bCs/>
+      </w:rPr>
+    </w:tblStylePr>
+    <w:tblStylePr w:type="lastCol">
+      <w:rPr>
+        <w:b/>
+        <w:bCs/>
+      </w:rPr>
+    </w:tblStylePr>
+    <w:tblStylePr w:type="band1Vert">
+      <w:tblPr/>
+      <w:tcPr>
+        <w:tcBorders>
+          <w:left w:val="nil"/>
+          <w:right w:val="nil"/>
+          <w:insideH w:val="nil"/>
+          <w:insideV w:val="nil"/>
+        </w:tcBorders>
+        <w:shd w:val="clear" w:color="auto" w:fill="D2EAF1" w:themeFill="accent5" w:themeFillTint="3F"/>
+      </w:tcPr>
+    </w:tblStylePr>
+    <w:tblStylePr w:type="band1Horz">
+      <w:tblPr/>
+      <w:tcPr>
+        <w:tcBorders>
+          <w:left w:val="nil"/>
+          <w:right w:val="nil"/>
+          <w:insideH w:val="nil"/>
+          <w:insideV w:val="nil"/>
+        </w:tcBorders>
+        <w:shd w:val="clear" w:color="auto" w:fill="D2EAF1" w:themeFill="accent5" w:themeFillTint="3F"/>
+      </w:tcPr>
+    </w:tblStylePr>
+  </w:style>
+  <w:style w:type="table" w:styleId="MediumList2-Accent1">
+    <w:name w:val="Medium List 2 Accent 1"/>
+    <w:basedOn w:val="TableNormal"/>
+    <w:uiPriority w:val="66"/>
+    <w:rsid w:val="00F807BC"/>
+    <w:rPr>
+      <w:rFonts w:asciiTheme="majorHAnsi" w:eastAsiaTheme="majorEastAsia" w:hAnsiTheme="majorHAnsi" w:cstheme="majorBidi"/>
+      <w:color w:val="000000" w:themeColor="text1"/>
+    </w:rPr>
+    <w:tblPr>
+      <w:tblStyleRowBandSize w:val="1"/>
+      <w:tblStyleColBandSize w:val="1"/>
+      <w:tblInd w:w="0" w:type="dxa"/>
+      <w:tblBorders>
+        <w:top w:val="single" w:sz="8" w:space="0" w:color="4F81BD" w:themeColor="accent1"/>
+        <w:left w:val="single" w:sz="8" w:space="0" w:color="4F81BD" w:themeColor="accent1"/>
+        <w:bottom w:val="single" w:sz="8" w:space="0" w:color="4F81BD" w:themeColor="accent1"/>
+        <w:right w:val="single" w:sz="8" w:space="0" w:color="4F81BD" w:themeColor="accent1"/>
+      </w:tblBorders>
+      <w:tblCellMar>
+        <w:top w:w="0" w:type="dxa"/>
+        <w:left w:w="108" w:type="dxa"/>
+        <w:bottom w:w="0" w:type="dxa"/>
+        <w:right w:w="108" w:type="dxa"/>
+      </w:tblCellMar>
+    </w:tblPr>
+    <w:tblStylePr w:type="firstRow">
+      <w:rPr>
+        <w:sz w:val="24"/>
+        <w:szCs w:val="24"/>
+      </w:rPr>
+      <w:tblPr/>
+      <w:tcPr>
+        <w:tcBorders>
+          <w:top w:val="nil"/>
+          <w:left w:val="nil"/>
+          <w:bottom w:val="single" w:sz="24" w:space="0" w:color="4F81BD" w:themeColor="accent1"/>
+          <w:right w:val="nil"/>
+          <w:insideH w:val="nil"/>
+          <w:insideV w:val="nil"/>
+        </w:tcBorders>
+        <w:shd w:val="clear" w:color="auto" w:fill="FFFFFF" w:themeFill="background1"/>
+      </w:tcPr>
+    </w:tblStylePr>
+    <w:tblStylePr w:type="lastRow">
+      <w:tblPr/>
+      <w:tcPr>
+        <w:tcBorders>
+          <w:top w:val="single" w:sz="8" w:space="0" w:color="4F81BD" w:themeColor="accent1"/>
+          <w:left w:val="nil"/>
+          <w:bottom w:val="nil"/>
+          <w:right w:val="nil"/>
+          <w:insideH w:val="nil"/>
+          <w:insideV w:val="nil"/>
+        </w:tcBorders>
+        <w:shd w:val="clear" w:color="auto" w:fill="FFFFFF" w:themeFill="background1"/>
+      </w:tcPr>
+    </w:tblStylePr>
+    <w:tblStylePr w:type="firstCol">
+      <w:tblPr/>
+      <w:tcPr>
+        <w:tcBorders>
+          <w:top w:val="nil"/>
+          <w:left w:val="nil"/>
+          <w:bottom w:val="nil"/>
+          <w:right w:val="single" w:sz="8" w:space="0" w:color="4F81BD" w:themeColor="accent1"/>
+          <w:insideH w:val="nil"/>
+          <w:insideV w:val="nil"/>
+        </w:tcBorders>
+        <w:shd w:val="clear" w:color="auto" w:fill="FFFFFF" w:themeFill="background1"/>
+      </w:tcPr>
+    </w:tblStylePr>
+    <w:tblStylePr w:type="lastCol">
+      <w:tblPr/>
+      <w:tcPr>
+        <w:tcBorders>
+          <w:top w:val="nil"/>
+          <w:left w:val="single" w:sz="8" w:space="0" w:color="4F81BD" w:themeColor="accent1"/>
+          <w:bottom w:val="nil"/>
+          <w:right w:val="nil"/>
+          <w:insideH w:val="nil"/>
+          <w:insideV w:val="nil"/>
+        </w:tcBorders>
+        <w:shd w:val="clear" w:color="auto" w:fill="FFFFFF" w:themeFill="background1"/>
+      </w:tcPr>
+    </w:tblStylePr>
+    <w:tblStylePr w:type="band1Vert">
+      <w:tblPr/>
+      <w:tcPr>
+        <w:tcBorders>
+          <w:left w:val="nil"/>
+          <w:right w:val="nil"/>
+          <w:insideH w:val="nil"/>
+          <w:insideV w:val="nil"/>
+        </w:tcBorders>
+        <w:shd w:val="clear" w:color="auto" w:fill="D3DFEE" w:themeFill="accent1" w:themeFillTint="3F"/>
+      </w:tcPr>
+    </w:tblStylePr>
+    <w:tblStylePr w:type="band1Horz">
+      <w:tblPr/>
+      <w:tcPr>
+        <w:tcBorders>
+          <w:top w:val="nil"/>
+          <w:bottom w:val="nil"/>
+          <w:insideH w:val="nil"/>
+          <w:insideV w:val="nil"/>
+        </w:tcBorders>
+        <w:shd w:val="clear" w:color="auto" w:fill="D3DFEE" w:themeFill="accent1" w:themeFillTint="3F"/>
+      </w:tcPr>
+    </w:tblStylePr>
+    <w:tblStylePr w:type="nwCell">
+      <w:tblPr/>
+      <w:tcPr>
+        <w:shd w:val="clear" w:color="auto" w:fill="FFFFFF" w:themeFill="background1"/>
+      </w:tcPr>
+    </w:tblStylePr>
+    <w:tblStylePr w:type="swCell">
+      <w:tblPr/>
+      <w:tcPr>
+        <w:tcBorders>
+          <w:top w:val="nil"/>
+        </w:tcBorders>
+      </w:tcPr>
+    </w:tblStylePr>
+  </w:style>
 </w:styles>
 </file>
 
@@ -13288,77 +15251,25 @@
         </w:p>
       </w:docPartBody>
     </w:docPart>
-    <w:docPart>
-      <w:docPartPr>
-        <w:name w:val="846E6A91C58EA04ABC67AD2329D233AF"/>
-        <w:category>
-          <w:name w:val="General"/>
-          <w:gallery w:val="placeholder"/>
-        </w:category>
-        <w:types>
-          <w:type w:val="bbPlcHdr"/>
-        </w:types>
-        <w:behaviors>
-          <w:behavior w:val="content"/>
-        </w:behaviors>
-        <w:guid w:val="{404AC19D-192C-744C-BD53-AD64D145D67E}"/>
-      </w:docPartPr>
-      <w:docPartBody>
-        <w:p>
-          <w:pPr>
-            <w:pStyle w:val="846E6A91C58EA04ABC67AD2329D233AF"/>
-          </w:pPr>
-          <w:r>
-            <w:t>[Type text]</w:t>
-          </w:r>
-        </w:p>
-      </w:docPartBody>
-    </w:docPart>
-    <w:docPart>
-      <w:docPartPr>
-        <w:name w:val="4F05DAFA908C004FB7AEA9FC55BC96F2"/>
-        <w:category>
-          <w:name w:val="General"/>
-          <w:gallery w:val="placeholder"/>
-        </w:category>
-        <w:types>
-          <w:type w:val="bbPlcHdr"/>
-        </w:types>
-        <w:behaviors>
-          <w:behavior w:val="content"/>
-        </w:behaviors>
-        <w:guid w:val="{E139573C-244B-5A42-92C1-3B11AE273BA2}"/>
-      </w:docPartPr>
-      <w:docPartBody>
-        <w:p>
-          <w:pPr>
-            <w:pStyle w:val="4F05DAFA908C004FB7AEA9FC55BC96F2"/>
-          </w:pPr>
-          <w:r>
-            <w:t>[Type text]</w:t>
-          </w:r>
-        </w:p>
-      </w:docPartBody>
-    </w:docPart>
   </w:docParts>
 </w:glossaryDocument>
 </file>
 
 <file path=word/glossary/fontTable.xml><?xml version="1.0" encoding="utf-8"?>
 <w:fonts xmlns:mc="http://schemas.openxmlformats.org/markup-compatibility/2006" xmlns:r="http://schemas.openxmlformats.org/officeDocument/2006/relationships" xmlns:w="http://schemas.openxmlformats.org/wordprocessingml/2006/main" xmlns:w14="http://schemas.microsoft.com/office/word/2010/wordml" mc:Ignorable="w14">
+  <w:font w:name="Times New Roman">
+    <w:panose1 w:val="02020603050405020304"/>
+    <w:charset w:val="00"/>
+    <w:family w:val="auto"/>
+    <w:pitch w:val="variable"/>
+    <w:sig w:usb0="E0002AFF" w:usb1="C0007841" w:usb2="00000009" w:usb3="00000000" w:csb0="000001FF" w:csb1="00000000"/>
+  </w:font>
   <w:font w:name="Symbol">
     <w:panose1 w:val="00000000000000000000"/>
     <w:charset w:val="02"/>
     <w:family w:val="auto"/>
     <w:pitch w:val="variable"/>
     <w:sig w:usb0="00000000" w:usb1="10000000" w:usb2="00000000" w:usb3="00000000" w:csb0="80000000" w:csb1="00000000"/>
-  </w:font>
-  <w:font w:name="Times New Roman">
-    <w:panose1 w:val="02020603050405020304"/>
-    <w:charset w:val="00"/>
-    <w:family w:val="auto"/>
-    <w:pitch w:val="variable"/>
-    <w:sig w:usb0="E0002AFF" w:usb1="C0007841" w:usb2="00000009" w:usb3="00000000" w:csb0="000001FF" w:csb1="00000000"/>
   </w:font>
   <w:font w:name="Courier New">
     <w:panose1 w:val="02070309020205020404"/>
@@ -13407,6 +15318,13 @@
     <w:pitch w:val="variable"/>
     <w:sig w:usb0="E1000AEF" w:usb1="5000A1FF" w:usb2="00000000" w:usb3="00000000" w:csb0="000001BF" w:csb1="00000000"/>
   </w:font>
+  <w:font w:name="Times">
+    <w:panose1 w:val="02000500000000000000"/>
+    <w:charset w:val="00"/>
+    <w:family w:val="auto"/>
+    <w:pitch w:val="variable"/>
+    <w:sig w:usb0="00000003" w:usb1="00000000" w:usb2="00000000" w:usb3="00000000" w:csb0="00000001" w:csb1="00000000"/>
+  </w:font>
   <w:font w:name="Arial">
     <w:panose1 w:val="020B0604020202020204"/>
     <w:charset w:val="00"/>
@@ -13433,6 +15351,7 @@
     <w:rsidRoot w:val="00A502EB"/>
     <w:rsid w:val="00565010"/>
     <w:rsid w:val="00A502EB"/>
+    <w:rsid w:val="00E86B06"/>
   </w:rsids>
   <m:mathPr>
     <m:mathFont m:val="Cambria Math"/>
@@ -14375,7 +16294,7 @@
 </file>
 
 <file path=customXml/itemProps2.xml><?xml version="1.0" encoding="utf-8"?>
-<ds:datastoreItem xmlns:ds="http://schemas.openxmlformats.org/officeDocument/2006/customXml" ds:itemID="{927C02C4-ACE5-C249-8395-A3B7B6AFAA6D}">
+<ds:datastoreItem xmlns:ds="http://schemas.openxmlformats.org/officeDocument/2006/customXml" ds:itemID="{1583FB46-DCCF-404C-B564-0711CEC03AD7}">
   <ds:schemaRefs>
     <ds:schemaRef ds:uri="http://schemas.openxmlformats.org/officeDocument/2006/bibliography"/>
   </ds:schemaRefs>

</xml_diff>